<commit_message>
Appended model correlation (R) plots, graphs
</commit_message>
<xml_diff>
--- a/Dr. E Nduati, Superviser/Submissions/ENC222-0149_2017_OKOMO_JACOB_OKELLO_1,2,3_V4.docx
+++ b/Dr. E Nduati, Superviser/Submissions/ENC222-0149_2017_OKOMO_JACOB_OKELLO_1,2,3_V4.docx
@@ -795,8 +795,8 @@
     </w:p>
     <w:p/>
     <w:p>
-      <w:bookmarkStart w:id="0" w:name="_Toc221010140"/>
-      <w:bookmarkStart w:id="1" w:name="_Toc224829748"/>
+      <w:bookmarkStart w:id="0" w:name="_Toc224829748"/>
+      <w:bookmarkStart w:id="1" w:name="_Toc221010140"/>
     </w:p>
     <w:p>
       <w:pPr>
@@ -3790,7 +3790,7 @@
             <w:noProof/>
             <w:webHidden/>
           </w:rPr>
-          <w:t>- 22 -</w:t>
+          <w:t>- 25 -</w:t>
         </w:r>
         <w:r>
           <w:rPr>
@@ -3857,7 +3857,7 @@
             <w:noProof/>
             <w:webHidden/>
           </w:rPr>
-          <w:t>- 31 -</w:t>
+          <w:t>- 34 -</w:t>
         </w:r>
         <w:r>
           <w:rPr>
@@ -20547,7 +20547,7 @@
           <w:lang w:val="en-GB" w:bidi="he-IL"/>
         </w:rPr>
         <w:drawing>
-          <wp:anchor distT="0" distB="0" distL="114300" distR="114300" simplePos="0" relativeHeight="251679744" behindDoc="0" locked="0" layoutInCell="1" allowOverlap="1" wp14:anchorId="3CCE2F9F" wp14:editId="5E72FACF">
+          <wp:anchor distT="0" distB="0" distL="114300" distR="114300" simplePos="0" relativeHeight="251774976" behindDoc="0" locked="0" layoutInCell="1" allowOverlap="1" wp14:anchorId="744AFF9A" wp14:editId="7C3CAFF3">
             <wp:simplePos x="0" y="0"/>
             <wp:positionH relativeFrom="margin">
               <wp:align>center</wp:align>
@@ -20717,77 +20717,35 @@
     <w:p>
       <w:pPr>
         <w:rPr>
-          <w:b/>
-          <w:bCs/>
           <w:lang w:val="en-GB" w:bidi="he-IL"/>
         </w:rPr>
       </w:pPr>
       <w:r>
         <w:rPr>
-          <w:b/>
-          <w:bCs/>
-          <w:lang w:val="en-GB" w:bidi="he-IL"/>
+          <w:noProof/>
         </w:rPr>
         <w:lastRenderedPageBreak/>
-        <w:t xml:space="preserve">4. </w:t>
-      </w:r>
-      <w:r>
-        <w:rPr>
-          <w:b/>
-          <w:bCs/>
-          <w:lang w:val="en-GB" w:bidi="he-IL"/>
-        </w:rPr>
-        <w:t>RESULTS</w:t>
-      </w:r>
-    </w:p>
-    <w:p>
-      <w:pPr>
-        <w:rPr>
-          <w:b/>
-          <w:bCs/>
-          <w:lang w:val="en-GB" w:bidi="he-IL"/>
-        </w:rPr>
-      </w:pPr>
-      <w:r>
-        <w:rPr>
-          <w:b/>
-          <w:bCs/>
-          <w:lang w:val="en-GB" w:bidi="he-IL"/>
-        </w:rPr>
-        <w:t>4.1 Chl-a Distribution Maps</w:t>
-      </w:r>
-    </w:p>
-    <w:p>
-      <w:pPr>
-        <w:rPr>
-          <w:lang w:val="en-GB" w:bidi="he-IL"/>
-        </w:rPr>
-      </w:pPr>
-      <w:r>
-        <w:rPr>
-          <w:noProof/>
-        </w:rPr>
         <w:drawing>
-          <wp:anchor distT="0" distB="0" distL="114300" distR="114300" simplePos="0" relativeHeight="251748352" behindDoc="0" locked="0" layoutInCell="1" allowOverlap="1" wp14:anchorId="73058852" wp14:editId="2533391A">
+          <wp:anchor distT="0" distB="0" distL="114300" distR="114300" simplePos="0" relativeHeight="251784192" behindDoc="0" locked="0" layoutInCell="1" allowOverlap="1" wp14:anchorId="0D5FF045" wp14:editId="5EDD1718">
             <wp:simplePos x="0" y="0"/>
-            <wp:positionH relativeFrom="column">
-              <wp:posOffset>-809625</wp:posOffset>
+            <wp:positionH relativeFrom="margin">
+              <wp:align>left</wp:align>
             </wp:positionH>
             <wp:positionV relativeFrom="paragraph">
-              <wp:posOffset>771525</wp:posOffset>
+              <wp:posOffset>232410</wp:posOffset>
             </wp:positionV>
-            <wp:extent cx="3867150" cy="2015490"/>
-            <wp:effectExtent l="0" t="0" r="0" b="3810"/>
+            <wp:extent cx="2563495" cy="2458085"/>
+            <wp:effectExtent l="0" t="0" r="8255" b="0"/>
             <wp:wrapThrough wrapText="bothSides">
               <wp:wrapPolygon edited="0">
                 <wp:start x="0" y="0"/>
-                <wp:lineTo x="0" y="21437"/>
-                <wp:lineTo x="21494" y="21437"/>
-                <wp:lineTo x="21494" y="0"/>
+                <wp:lineTo x="0" y="21427"/>
+                <wp:lineTo x="21509" y="21427"/>
+                <wp:lineTo x="21509" y="0"/>
                 <wp:lineTo x="0" y="0"/>
               </wp:wrapPolygon>
             </wp:wrapThrough>
-            <wp:docPr id="1" name="Picture 1"/>
+            <wp:docPr id="36" name="Picture 36"/>
             <wp:cNvGraphicFramePr>
               <a:graphicFrameLocks xmlns:a="http://schemas.openxmlformats.org/drawingml/2006/main" noChangeAspect="1"/>
             </wp:cNvGraphicFramePr>
@@ -20813,7 +20771,7 @@
                   <pic:spPr>
                     <a:xfrm>
                       <a:off x="0" y="0"/>
-                      <a:ext cx="3867150" cy="2015490"/>
+                      <a:ext cx="2566082" cy="2460783"/>
                     </a:xfrm>
                     <a:prstGeom prst="rect">
                       <a:avLst/>
@@ -20835,27 +20793,169 @@
         <w:rPr>
           <w:noProof/>
         </w:rPr>
+        <mc:AlternateContent>
+          <mc:Choice Requires="wps">
+            <w:drawing>
+              <wp:anchor distT="0" distB="0" distL="114300" distR="114300" simplePos="0" relativeHeight="251805696" behindDoc="0" locked="0" layoutInCell="1" allowOverlap="1" wp14:anchorId="3B621F24" wp14:editId="47592B87">
+                <wp:simplePos x="0" y="0"/>
+                <wp:positionH relativeFrom="margin">
+                  <wp:posOffset>2507268</wp:posOffset>
+                </wp:positionH>
+                <wp:positionV relativeFrom="paragraph">
+                  <wp:posOffset>126521</wp:posOffset>
+                </wp:positionV>
+                <wp:extent cx="0" cy="5779008"/>
+                <wp:effectExtent l="0" t="0" r="38100" b="12700"/>
+                <wp:wrapNone/>
+                <wp:docPr id="60" name="Straight Connector 60"/>
+                <wp:cNvGraphicFramePr/>
+                <a:graphic xmlns:a="http://schemas.openxmlformats.org/drawingml/2006/main">
+                  <a:graphicData uri="http://schemas.microsoft.com/office/word/2010/wordprocessingShape">
+                    <wps:wsp>
+                      <wps:cNvCnPr/>
+                      <wps:spPr>
+                        <a:xfrm flipV="1">
+                          <a:off x="0" y="0"/>
+                          <a:ext cx="0" cy="5779008"/>
+                        </a:xfrm>
+                        <a:prstGeom prst="line">
+                          <a:avLst/>
+                        </a:prstGeom>
+                        <a:ln w="19050"/>
+                      </wps:spPr>
+                      <wps:style>
+                        <a:lnRef idx="1">
+                          <a:schemeClr val="accent1"/>
+                        </a:lnRef>
+                        <a:fillRef idx="0">
+                          <a:schemeClr val="accent1"/>
+                        </a:fillRef>
+                        <a:effectRef idx="0">
+                          <a:schemeClr val="accent1"/>
+                        </a:effectRef>
+                        <a:fontRef idx="minor">
+                          <a:schemeClr val="tx1"/>
+                        </a:fontRef>
+                      </wps:style>
+                      <wps:bodyPr/>
+                    </wps:wsp>
+                  </a:graphicData>
+                </a:graphic>
+                <wp14:sizeRelH relativeFrom="margin">
+                  <wp14:pctWidth>0</wp14:pctWidth>
+                </wp14:sizeRelH>
+                <wp14:sizeRelV relativeFrom="margin">
+                  <wp14:pctHeight>0</wp14:pctHeight>
+                </wp14:sizeRelV>
+              </wp:anchor>
+            </w:drawing>
+          </mc:Choice>
+          <mc:Fallback>
+            <w:pict>
+              <v:line w14:anchorId="7947EEEC" id="Straight Connector 60" o:spid="_x0000_s1026" style="position:absolute;flip:y;z-index:251805696;visibility:visible;mso-wrap-style:square;mso-width-percent:0;mso-height-percent:0;mso-wrap-distance-left:9pt;mso-wrap-distance-top:0;mso-wrap-distance-right:9pt;mso-wrap-distance-bottom:0;mso-position-horizontal:absolute;mso-position-horizontal-relative:margin;mso-position-vertical:absolute;mso-position-vertical-relative:text;mso-width-percent:0;mso-height-percent:0;mso-width-relative:margin;mso-height-relative:margin" from="197.4pt,9.95pt" to="197.4pt,465pt" o:gfxdata="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" strokecolor="#5b9bd5 [3204]" strokeweight="1.5pt">
+                <v:stroke joinstyle="miter"/>
+                <w10:wrap anchorx="margin"/>
+              </v:line>
+            </w:pict>
+          </mc:Fallback>
+        </mc:AlternateContent>
+      </w:r>
+      <w:r>
+        <w:rPr>
+          <w:noProof/>
+        </w:rPr>
+        <mc:AlternateContent>
+          <mc:Choice Requires="wps">
+            <w:drawing>
+              <wp:anchor distT="0" distB="0" distL="114300" distR="114300" simplePos="0" relativeHeight="251803648" behindDoc="0" locked="0" layoutInCell="1" allowOverlap="1" wp14:anchorId="551827FA" wp14:editId="18712466">
+                <wp:simplePos x="0" y="0"/>
+                <wp:positionH relativeFrom="margin">
+                  <wp:posOffset>327804</wp:posOffset>
+                </wp:positionH>
+                <wp:positionV relativeFrom="paragraph">
+                  <wp:posOffset>0</wp:posOffset>
+                </wp:positionV>
+                <wp:extent cx="0" cy="5779008"/>
+                <wp:effectExtent l="0" t="0" r="38100" b="12700"/>
+                <wp:wrapNone/>
+                <wp:docPr id="49" name="Straight Connector 49"/>
+                <wp:cNvGraphicFramePr/>
+                <a:graphic xmlns:a="http://schemas.openxmlformats.org/drawingml/2006/main">
+                  <a:graphicData uri="http://schemas.microsoft.com/office/word/2010/wordprocessingShape">
+                    <wps:wsp>
+                      <wps:cNvCnPr/>
+                      <wps:spPr>
+                        <a:xfrm flipV="1">
+                          <a:off x="0" y="0"/>
+                          <a:ext cx="0" cy="5779008"/>
+                        </a:xfrm>
+                        <a:prstGeom prst="line">
+                          <a:avLst/>
+                        </a:prstGeom>
+                        <a:ln w="19050"/>
+                      </wps:spPr>
+                      <wps:style>
+                        <a:lnRef idx="1">
+                          <a:schemeClr val="accent1"/>
+                        </a:lnRef>
+                        <a:fillRef idx="0">
+                          <a:schemeClr val="accent1"/>
+                        </a:fillRef>
+                        <a:effectRef idx="0">
+                          <a:schemeClr val="accent1"/>
+                        </a:effectRef>
+                        <a:fontRef idx="minor">
+                          <a:schemeClr val="tx1"/>
+                        </a:fontRef>
+                      </wps:style>
+                      <wps:bodyPr/>
+                    </wps:wsp>
+                  </a:graphicData>
+                </a:graphic>
+                <wp14:sizeRelH relativeFrom="margin">
+                  <wp14:pctWidth>0</wp14:pctWidth>
+                </wp14:sizeRelH>
+                <wp14:sizeRelV relativeFrom="margin">
+                  <wp14:pctHeight>0</wp14:pctHeight>
+                </wp14:sizeRelV>
+              </wp:anchor>
+            </w:drawing>
+          </mc:Choice>
+          <mc:Fallback>
+            <w:pict>
+              <v:line w14:anchorId="685A47E4" id="Straight Connector 49" o:spid="_x0000_s1026" style="position:absolute;flip:y;z-index:251803648;visibility:visible;mso-wrap-style:square;mso-width-percent:0;mso-height-percent:0;mso-wrap-distance-left:9pt;mso-wrap-distance-top:0;mso-wrap-distance-right:9pt;mso-wrap-distance-bottom:0;mso-position-horizontal:absolute;mso-position-horizontal-relative:margin;mso-position-vertical:absolute;mso-position-vertical-relative:text;mso-width-percent:0;mso-height-percent:0;mso-width-relative:margin;mso-height-relative:margin" from="25.8pt,0" to="25.8pt,455.05pt" o:gfxdata="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" strokecolor="#5b9bd5 [3204]" strokeweight="1.5pt">
+                <v:stroke joinstyle="miter"/>
+                <w10:wrap anchorx="margin"/>
+              </v:line>
+            </w:pict>
+          </mc:Fallback>
+        </mc:AlternateContent>
+      </w:r>
+      <w:r>
+        <w:rPr>
+          <w:noProof/>
+        </w:rPr>
         <w:drawing>
-          <wp:anchor distT="0" distB="0" distL="114300" distR="114300" simplePos="0" relativeHeight="251744256" behindDoc="0" locked="0" layoutInCell="1" allowOverlap="1" wp14:anchorId="6FF9AD20" wp14:editId="37573EA1">
+          <wp:anchor distT="0" distB="0" distL="114300" distR="114300" simplePos="0" relativeHeight="251787264" behindDoc="0" locked="0" layoutInCell="1" allowOverlap="1" wp14:anchorId="53449DCD" wp14:editId="1EEB85D8">
             <wp:simplePos x="0" y="0"/>
-            <wp:positionH relativeFrom="page">
-              <wp:posOffset>3962400</wp:posOffset>
+            <wp:positionH relativeFrom="margin">
+              <wp:posOffset>3208655</wp:posOffset>
             </wp:positionH>
             <wp:positionV relativeFrom="paragraph">
-              <wp:posOffset>777240</wp:posOffset>
+              <wp:posOffset>267335</wp:posOffset>
             </wp:positionV>
-            <wp:extent cx="3599815" cy="1929130"/>
-            <wp:effectExtent l="0" t="0" r="635" b="0"/>
+            <wp:extent cx="2484755" cy="2397760"/>
+            <wp:effectExtent l="0" t="0" r="0" b="2540"/>
             <wp:wrapThrough wrapText="bothSides">
               <wp:wrapPolygon edited="0">
                 <wp:start x="0" y="0"/>
-                <wp:lineTo x="0" y="21330"/>
-                <wp:lineTo x="21490" y="21330"/>
-                <wp:lineTo x="21490" y="0"/>
+                <wp:lineTo x="0" y="21451"/>
+                <wp:lineTo x="21363" y="21451"/>
+                <wp:lineTo x="21363" y="0"/>
                 <wp:lineTo x="0" y="0"/>
               </wp:wrapPolygon>
             </wp:wrapThrough>
-            <wp:docPr id="39" name="Picture 39"/>
+            <wp:docPr id="37" name="Picture 37"/>
             <wp:cNvGraphicFramePr>
               <a:graphicFrameLocks xmlns:a="http://schemas.openxmlformats.org/drawingml/2006/main" noChangeAspect="1"/>
             </wp:cNvGraphicFramePr>
@@ -20881,7 +20981,1182 @@
                   <pic:spPr>
                     <a:xfrm>
                       <a:off x="0" y="0"/>
-                      <a:ext cx="3599815" cy="1929130"/>
+                      <a:ext cx="2484755" cy="2397760"/>
+                    </a:xfrm>
+                    <a:prstGeom prst="rect">
+                      <a:avLst/>
+                    </a:prstGeom>
+                  </pic:spPr>
+                </pic:pic>
+              </a:graphicData>
+            </a:graphic>
+            <wp14:sizeRelH relativeFrom="page">
+              <wp14:pctWidth>0</wp14:pctWidth>
+            </wp14:sizeRelH>
+            <wp14:sizeRelV relativeFrom="page">
+              <wp14:pctHeight>0</wp14:pctHeight>
+            </wp14:sizeRelV>
+          </wp:anchor>
+        </w:drawing>
+      </w:r>
+      <w:r>
+        <w:rPr>
+          <w:noProof/>
+        </w:rPr>
+        <mc:AlternateContent>
+          <mc:Choice Requires="wps">
+            <w:drawing>
+              <wp:anchor distT="0" distB="0" distL="114300" distR="114300" simplePos="0" relativeHeight="251792384" behindDoc="0" locked="0" layoutInCell="1" allowOverlap="1" wp14:anchorId="279C3D5A" wp14:editId="5CCABA9C">
+                <wp:simplePos x="0" y="0"/>
+                <wp:positionH relativeFrom="margin">
+                  <wp:align>center</wp:align>
+                </wp:positionH>
+                <wp:positionV relativeFrom="paragraph">
+                  <wp:posOffset>229990</wp:posOffset>
+                </wp:positionV>
+                <wp:extent cx="5779008" cy="0"/>
+                <wp:effectExtent l="0" t="0" r="0" b="0"/>
+                <wp:wrapNone/>
+                <wp:docPr id="54" name="Straight Connector 54"/>
+                <wp:cNvGraphicFramePr/>
+                <a:graphic xmlns:a="http://schemas.openxmlformats.org/drawingml/2006/main">
+                  <a:graphicData uri="http://schemas.microsoft.com/office/word/2010/wordprocessingShape">
+                    <wps:wsp>
+                      <wps:cNvCnPr/>
+                      <wps:spPr>
+                        <a:xfrm flipV="1">
+                          <a:off x="0" y="0"/>
+                          <a:ext cx="5779008" cy="0"/>
+                        </a:xfrm>
+                        <a:prstGeom prst="line">
+                          <a:avLst/>
+                        </a:prstGeom>
+                        <a:ln w="19050"/>
+                      </wps:spPr>
+                      <wps:style>
+                        <a:lnRef idx="1">
+                          <a:schemeClr val="accent1"/>
+                        </a:lnRef>
+                        <a:fillRef idx="0">
+                          <a:schemeClr val="accent1"/>
+                        </a:fillRef>
+                        <a:effectRef idx="0">
+                          <a:schemeClr val="accent1"/>
+                        </a:effectRef>
+                        <a:fontRef idx="minor">
+                          <a:schemeClr val="tx1"/>
+                        </a:fontRef>
+                      </wps:style>
+                      <wps:bodyPr/>
+                    </wps:wsp>
+                  </a:graphicData>
+                </a:graphic>
+                <wp14:sizeRelH relativeFrom="margin">
+                  <wp14:pctWidth>0</wp14:pctWidth>
+                </wp14:sizeRelH>
+                <wp14:sizeRelV relativeFrom="margin">
+                  <wp14:pctHeight>0</wp14:pctHeight>
+                </wp14:sizeRelV>
+              </wp:anchor>
+            </w:drawing>
+          </mc:Choice>
+          <mc:Fallback>
+            <w:pict>
+              <v:line w14:anchorId="28049200" id="Straight Connector 54" o:spid="_x0000_s1026" style="position:absolute;flip:y;z-index:251792384;visibility:visible;mso-wrap-style:square;mso-width-percent:0;mso-height-percent:0;mso-wrap-distance-left:9pt;mso-wrap-distance-top:0;mso-wrap-distance-right:9pt;mso-wrap-distance-bottom:0;mso-position-horizontal:center;mso-position-horizontal-relative:margin;mso-position-vertical:absolute;mso-position-vertical-relative:text;mso-width-percent:0;mso-height-percent:0;mso-width-relative:margin;mso-height-relative:margin" from="0,18.1pt" to="455.05pt,18.1pt" o:gfxdata="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" strokecolor="#5b9bd5 [3204]" strokeweight="1.5pt">
+                <v:stroke joinstyle="miter"/>
+                <w10:wrap anchorx="margin"/>
+              </v:line>
+            </w:pict>
+          </mc:Fallback>
+        </mc:AlternateContent>
+      </w:r>
+      <w:r>
+        <w:rPr>
+          <w:lang w:val="en-GB" w:bidi="he-IL"/>
+        </w:rPr>
+        <w:t>Accuracy Assessment.</w:t>
+      </w:r>
+    </w:p>
+    <w:p>
+      <w:pPr>
+        <w:rPr>
+          <w:lang w:val="en-GB" w:bidi="he-IL"/>
+        </w:rPr>
+      </w:pPr>
+      <w:r>
+        <w:rPr>
+          <w:noProof/>
+          <w:lang w:val="en-GB" w:bidi="he-IL"/>
+        </w:rPr>
+        <mc:AlternateContent>
+          <mc:Choice Requires="wps">
+            <w:drawing>
+              <wp:anchor distT="45720" distB="45720" distL="114300" distR="114300" simplePos="0" relativeHeight="251798528" behindDoc="0" locked="0" layoutInCell="1" allowOverlap="1" wp14:anchorId="277AD55B" wp14:editId="394FD956">
+                <wp:simplePos x="0" y="0"/>
+                <wp:positionH relativeFrom="column">
+                  <wp:posOffset>3715109</wp:posOffset>
+                </wp:positionH>
+                <wp:positionV relativeFrom="paragraph">
+                  <wp:posOffset>313750</wp:posOffset>
+                </wp:positionV>
+                <wp:extent cx="775970" cy="241300"/>
+                <wp:effectExtent l="0" t="0" r="24130" b="25400"/>
+                <wp:wrapSquare wrapText="bothSides"/>
+                <wp:docPr id="57" name="Text Box 2"/>
+                <wp:cNvGraphicFramePr>
+                  <a:graphicFrameLocks xmlns:a="http://schemas.openxmlformats.org/drawingml/2006/main"/>
+                </wp:cNvGraphicFramePr>
+                <a:graphic xmlns:a="http://schemas.openxmlformats.org/drawingml/2006/main">
+                  <a:graphicData uri="http://schemas.microsoft.com/office/word/2010/wordprocessingShape">
+                    <wps:wsp>
+                      <wps:cNvSpPr txBox="1">
+                        <a:spLocks noChangeArrowheads="1"/>
+                      </wps:cNvSpPr>
+                      <wps:spPr bwMode="auto">
+                        <a:xfrm>
+                          <a:off x="0" y="0"/>
+                          <a:ext cx="775970" cy="241300"/>
+                        </a:xfrm>
+                        <a:prstGeom prst="rect">
+                          <a:avLst/>
+                        </a:prstGeom>
+                        <a:solidFill>
+                          <a:srgbClr val="FFFFFF"/>
+                        </a:solidFill>
+                        <a:ln w="9525">
+                          <a:solidFill>
+                            <a:schemeClr val="bg1"/>
+                          </a:solidFill>
+                          <a:miter lim="800000"/>
+                          <a:headEnd/>
+                          <a:tailEnd/>
+                        </a:ln>
+                      </wps:spPr>
+                      <wps:txbx>
+                        <w:txbxContent>
+                          <w:p>
+                            <w:pPr>
+                              <w:jc w:val="left"/>
+                              <w:rPr>
+                                <w:sz w:val="16"/>
+                                <w:szCs w:val="16"/>
+                              </w:rPr>
+                            </w:pPr>
+                            <w:r>
+                              <w:rPr>
+                                <w:sz w:val="16"/>
+                                <w:szCs w:val="16"/>
+                              </w:rPr>
+                              <w:t xml:space="preserve">R </w:t>
+                            </w:r>
+                            <w:r>
+                              <w:rPr>
+                                <w:sz w:val="16"/>
+                                <w:szCs w:val="16"/>
+                              </w:rPr>
+                              <w:t xml:space="preserve">= </w:t>
+                            </w:r>
+                            <w:r>
+                              <w:rPr>
+                                <w:rFonts w:ascii="Segoe UI" w:hAnsi="Segoe UI" w:cs="Segoe UI"/>
+                                <w:sz w:val="16"/>
+                                <w:szCs w:val="16"/>
+                              </w:rPr>
+                              <w:t>0.75068</w:t>
+                            </w:r>
+                          </w:p>
+                        </w:txbxContent>
+                      </wps:txbx>
+                      <wps:bodyPr rot="0" vert="horz" wrap="square" lIns="91440" tIns="45720" rIns="91440" bIns="45720" anchor="t" anchorCtr="0">
+                        <a:noAutofit/>
+                      </wps:bodyPr>
+                    </wps:wsp>
+                  </a:graphicData>
+                </a:graphic>
+                <wp14:sizeRelH relativeFrom="margin">
+                  <wp14:pctWidth>0</wp14:pctWidth>
+                </wp14:sizeRelH>
+                <wp14:sizeRelV relativeFrom="margin">
+                  <wp14:pctHeight>0</wp14:pctHeight>
+                </wp14:sizeRelV>
+              </wp:anchor>
+            </w:drawing>
+          </mc:Choice>
+          <mc:Fallback>
+            <w:pict>
+              <v:shape w14:anchorId="277AD55B" id="Text Box 2" o:spid="_x0000_s1032" type="#_x0000_t202" style="position:absolute;left:0;text-align:left;margin-left:292.55pt;margin-top:24.7pt;width:61.1pt;height:19pt;z-index:251798528;visibility:visible;mso-wrap-style:square;mso-width-percent:0;mso-height-percent:0;mso-wrap-distance-left:9pt;mso-wrap-distance-top:3.6pt;mso-wrap-distance-right:9pt;mso-wrap-distance-bottom:3.6pt;mso-position-horizontal:absolute;mso-position-horizontal-relative:text;mso-position-vertical:absolute;mso-position-vertical-relative:text;mso-width-percent:0;mso-height-percent:0;mso-width-relative:margin;mso-height-relative:margin;v-text-anchor:top" o:gfxdata="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" strokecolor="white [3212]">
+                <v:textbox>
+                  <w:txbxContent>
+                    <w:p>
+                      <w:pPr>
+                        <w:jc w:val="left"/>
+                        <w:rPr>
+                          <w:sz w:val="16"/>
+                          <w:szCs w:val="16"/>
+                        </w:rPr>
+                      </w:pPr>
+                      <w:r>
+                        <w:rPr>
+                          <w:sz w:val="16"/>
+                          <w:szCs w:val="16"/>
+                        </w:rPr>
+                        <w:t xml:space="preserve">R </w:t>
+                      </w:r>
+                      <w:r>
+                        <w:rPr>
+                          <w:sz w:val="16"/>
+                          <w:szCs w:val="16"/>
+                        </w:rPr>
+                        <w:t xml:space="preserve">= </w:t>
+                      </w:r>
+                      <w:r>
+                        <w:rPr>
+                          <w:rFonts w:ascii="Segoe UI" w:hAnsi="Segoe UI" w:cs="Segoe UI"/>
+                          <w:sz w:val="16"/>
+                          <w:szCs w:val="16"/>
+                        </w:rPr>
+                        <w:t>0.75068</w:t>
+                      </w:r>
+                    </w:p>
+                  </w:txbxContent>
+                </v:textbox>
+                <w10:wrap type="square"/>
+              </v:shape>
+            </w:pict>
+          </mc:Fallback>
+        </mc:AlternateContent>
+      </w:r>
+      <w:r>
+        <w:rPr>
+          <w:noProof/>
+          <w:lang w:val="en-GB" w:bidi="he-IL"/>
+        </w:rPr>
+        <mc:AlternateContent>
+          <mc:Choice Requires="wps">
+            <w:drawing>
+              <wp:anchor distT="45720" distB="45720" distL="114300" distR="114300" simplePos="0" relativeHeight="251789312" behindDoc="0" locked="0" layoutInCell="1" allowOverlap="1" wp14:anchorId="530AA2D3" wp14:editId="4891D0E0">
+                <wp:simplePos x="0" y="0"/>
+                <wp:positionH relativeFrom="column">
+                  <wp:posOffset>3562350</wp:posOffset>
+                </wp:positionH>
+                <wp:positionV relativeFrom="paragraph">
+                  <wp:posOffset>161086</wp:posOffset>
+                </wp:positionV>
+                <wp:extent cx="775970" cy="241300"/>
+                <wp:effectExtent l="0" t="0" r="24130" b="25400"/>
+                <wp:wrapSquare wrapText="bothSides"/>
+                <wp:docPr id="38" name="Text Box 2"/>
+                <wp:cNvGraphicFramePr>
+                  <a:graphicFrameLocks xmlns:a="http://schemas.openxmlformats.org/drawingml/2006/main"/>
+                </wp:cNvGraphicFramePr>
+                <a:graphic xmlns:a="http://schemas.openxmlformats.org/drawingml/2006/main">
+                  <a:graphicData uri="http://schemas.microsoft.com/office/word/2010/wordprocessingShape">
+                    <wps:wsp>
+                      <wps:cNvSpPr txBox="1">
+                        <a:spLocks noChangeArrowheads="1"/>
+                      </wps:cNvSpPr>
+                      <wps:spPr bwMode="auto">
+                        <a:xfrm>
+                          <a:off x="0" y="0"/>
+                          <a:ext cx="775970" cy="241300"/>
+                        </a:xfrm>
+                        <a:prstGeom prst="rect">
+                          <a:avLst/>
+                        </a:prstGeom>
+                        <a:solidFill>
+                          <a:srgbClr val="FFFFFF"/>
+                        </a:solidFill>
+                        <a:ln w="9525">
+                          <a:solidFill>
+                            <a:schemeClr val="bg1"/>
+                          </a:solidFill>
+                          <a:miter lim="800000"/>
+                          <a:headEnd/>
+                          <a:tailEnd/>
+                        </a:ln>
+                      </wps:spPr>
+                      <wps:txbx>
+                        <w:txbxContent>
+                          <w:p>
+                            <w:pPr>
+                              <w:jc w:val="left"/>
+                              <w:rPr>
+                                <w:sz w:val="16"/>
+                                <w:szCs w:val="16"/>
+                              </w:rPr>
+                            </w:pPr>
+                            <w:r>
+                              <w:rPr>
+                                <w:sz w:val="16"/>
+                                <w:szCs w:val="16"/>
+                              </w:rPr>
+                              <w:t xml:space="preserve">R </w:t>
+                            </w:r>
+                            <w:r>
+                              <w:rPr>
+                                <w:sz w:val="16"/>
+                                <w:szCs w:val="16"/>
+                              </w:rPr>
+                              <w:t xml:space="preserve">= </w:t>
+                            </w:r>
+                            <w:r>
+                              <w:rPr>
+                                <w:rFonts w:ascii="Segoe UI" w:hAnsi="Segoe UI" w:cs="Segoe UI"/>
+                                <w:sz w:val="16"/>
+                                <w:szCs w:val="16"/>
+                              </w:rPr>
+                              <w:t>0.75068</w:t>
+                            </w:r>
+                          </w:p>
+                        </w:txbxContent>
+                      </wps:txbx>
+                      <wps:bodyPr rot="0" vert="horz" wrap="square" lIns="91440" tIns="45720" rIns="91440" bIns="45720" anchor="t" anchorCtr="0">
+                        <a:noAutofit/>
+                      </wps:bodyPr>
+                    </wps:wsp>
+                  </a:graphicData>
+                </a:graphic>
+                <wp14:sizeRelH relativeFrom="margin">
+                  <wp14:pctWidth>0</wp14:pctWidth>
+                </wp14:sizeRelH>
+                <wp14:sizeRelV relativeFrom="margin">
+                  <wp14:pctHeight>0</wp14:pctHeight>
+                </wp14:sizeRelV>
+              </wp:anchor>
+            </w:drawing>
+          </mc:Choice>
+          <mc:Fallback>
+            <w:pict>
+              <v:shape w14:anchorId="530AA2D3" id="_x0000_s1033" type="#_x0000_t202" style="position:absolute;left:0;text-align:left;margin-left:280.5pt;margin-top:12.7pt;width:61.1pt;height:19pt;z-index:251789312;visibility:visible;mso-wrap-style:square;mso-width-percent:0;mso-height-percent:0;mso-wrap-distance-left:9pt;mso-wrap-distance-top:3.6pt;mso-wrap-distance-right:9pt;mso-wrap-distance-bottom:3.6pt;mso-position-horizontal:absolute;mso-position-horizontal-relative:text;mso-position-vertical:absolute;mso-position-vertical-relative:text;mso-width-percent:0;mso-height-percent:0;mso-width-relative:margin;mso-height-relative:margin;v-text-anchor:top" o:gfxdata="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" strokecolor="white [3212]">
+                <v:textbox>
+                  <w:txbxContent>
+                    <w:p>
+                      <w:pPr>
+                        <w:jc w:val="left"/>
+                        <w:rPr>
+                          <w:sz w:val="16"/>
+                          <w:szCs w:val="16"/>
+                        </w:rPr>
+                      </w:pPr>
+                      <w:r>
+                        <w:rPr>
+                          <w:sz w:val="16"/>
+                          <w:szCs w:val="16"/>
+                        </w:rPr>
+                        <w:t xml:space="preserve">R </w:t>
+                      </w:r>
+                      <w:r>
+                        <w:rPr>
+                          <w:sz w:val="16"/>
+                          <w:szCs w:val="16"/>
+                        </w:rPr>
+                        <w:t xml:space="preserve">= </w:t>
+                      </w:r>
+                      <w:r>
+                        <w:rPr>
+                          <w:rFonts w:ascii="Segoe UI" w:hAnsi="Segoe UI" w:cs="Segoe UI"/>
+                          <w:sz w:val="16"/>
+                          <w:szCs w:val="16"/>
+                        </w:rPr>
+                        <w:t>0.75068</w:t>
+                      </w:r>
+                    </w:p>
+                  </w:txbxContent>
+                </v:textbox>
+                <w10:wrap type="square"/>
+              </v:shape>
+            </w:pict>
+          </mc:Fallback>
+        </mc:AlternateContent>
+      </w:r>
+      <w:r>
+        <w:rPr>
+          <w:noProof/>
+          <w:lang w:val="en-GB" w:bidi="he-IL"/>
+        </w:rPr>
+        <mc:AlternateContent>
+          <mc:Choice Requires="wps">
+            <w:drawing>
+              <wp:anchor distT="45720" distB="45720" distL="114300" distR="114300" simplePos="0" relativeHeight="251786240" behindDoc="0" locked="0" layoutInCell="1" allowOverlap="1" wp14:anchorId="4D56F10B" wp14:editId="4DE146B3">
+                <wp:simplePos x="0" y="0"/>
+                <wp:positionH relativeFrom="column">
+                  <wp:posOffset>448598</wp:posOffset>
+                </wp:positionH>
+                <wp:positionV relativeFrom="paragraph">
+                  <wp:posOffset>160823</wp:posOffset>
+                </wp:positionV>
+                <wp:extent cx="862330" cy="267335"/>
+                <wp:effectExtent l="0" t="0" r="13970" b="18415"/>
+                <wp:wrapSquare wrapText="bothSides"/>
+                <wp:docPr id="32" name="Text Box 2"/>
+                <wp:cNvGraphicFramePr>
+                  <a:graphicFrameLocks xmlns:a="http://schemas.openxmlformats.org/drawingml/2006/main"/>
+                </wp:cNvGraphicFramePr>
+                <a:graphic xmlns:a="http://schemas.openxmlformats.org/drawingml/2006/main">
+                  <a:graphicData uri="http://schemas.microsoft.com/office/word/2010/wordprocessingShape">
+                    <wps:wsp>
+                      <wps:cNvSpPr txBox="1">
+                        <a:spLocks noChangeArrowheads="1"/>
+                      </wps:cNvSpPr>
+                      <wps:spPr bwMode="auto">
+                        <a:xfrm>
+                          <a:off x="0" y="0"/>
+                          <a:ext cx="862330" cy="267335"/>
+                        </a:xfrm>
+                        <a:prstGeom prst="rect">
+                          <a:avLst/>
+                        </a:prstGeom>
+                        <a:solidFill>
+                          <a:srgbClr val="FFFFFF"/>
+                        </a:solidFill>
+                        <a:ln w="9525">
+                          <a:solidFill>
+                            <a:schemeClr val="bg1"/>
+                          </a:solidFill>
+                          <a:miter lim="800000"/>
+                          <a:headEnd/>
+                          <a:tailEnd/>
+                        </a:ln>
+                      </wps:spPr>
+                      <wps:txbx>
+                        <w:txbxContent>
+                          <w:p>
+                            <w:pPr>
+                              <w:jc w:val="left"/>
+                              <w:rPr>
+                                <w:sz w:val="16"/>
+                                <w:szCs w:val="16"/>
+                              </w:rPr>
+                            </w:pPr>
+                            <w:r>
+                              <w:rPr>
+                                <w:sz w:val="16"/>
+                                <w:szCs w:val="16"/>
+                              </w:rPr>
+                              <w:t xml:space="preserve">R = </w:t>
+                            </w:r>
+                            <w:r>
+                              <w:rPr>
+                                <w:rFonts w:ascii="Segoe UI" w:hAnsi="Segoe UI" w:cs="Segoe UI"/>
+                                <w:sz w:val="16"/>
+                                <w:szCs w:val="16"/>
+                              </w:rPr>
+                              <w:t>0.889753</w:t>
+                            </w:r>
+                          </w:p>
+                        </w:txbxContent>
+                      </wps:txbx>
+                      <wps:bodyPr rot="0" vert="horz" wrap="square" lIns="91440" tIns="45720" rIns="91440" bIns="45720" anchor="t" anchorCtr="0">
+                        <a:noAutofit/>
+                      </wps:bodyPr>
+                    </wps:wsp>
+                  </a:graphicData>
+                </a:graphic>
+                <wp14:sizeRelH relativeFrom="margin">
+                  <wp14:pctWidth>0</wp14:pctWidth>
+                </wp14:sizeRelH>
+                <wp14:sizeRelV relativeFrom="margin">
+                  <wp14:pctHeight>0</wp14:pctHeight>
+                </wp14:sizeRelV>
+              </wp:anchor>
+            </w:drawing>
+          </mc:Choice>
+          <mc:Fallback>
+            <w:pict>
+              <v:shape w14:anchorId="4D56F10B" id="_x0000_s1034" type="#_x0000_t202" style="position:absolute;left:0;text-align:left;margin-left:35.3pt;margin-top:12.65pt;width:67.9pt;height:21.05pt;z-index:251786240;visibility:visible;mso-wrap-style:square;mso-width-percent:0;mso-height-percent:0;mso-wrap-distance-left:9pt;mso-wrap-distance-top:3.6pt;mso-wrap-distance-right:9pt;mso-wrap-distance-bottom:3.6pt;mso-position-horizontal:absolute;mso-position-horizontal-relative:text;mso-position-vertical:absolute;mso-position-vertical-relative:text;mso-width-percent:0;mso-height-percent:0;mso-width-relative:margin;mso-height-relative:margin;v-text-anchor:top" o:gfxdata="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" strokecolor="white [3212]">
+                <v:textbox>
+                  <w:txbxContent>
+                    <w:p>
+                      <w:pPr>
+                        <w:jc w:val="left"/>
+                        <w:rPr>
+                          <w:sz w:val="16"/>
+                          <w:szCs w:val="16"/>
+                        </w:rPr>
+                      </w:pPr>
+                      <w:r>
+                        <w:rPr>
+                          <w:sz w:val="16"/>
+                          <w:szCs w:val="16"/>
+                        </w:rPr>
+                        <w:t xml:space="preserve">R = </w:t>
+                      </w:r>
+                      <w:r>
+                        <w:rPr>
+                          <w:rFonts w:ascii="Segoe UI" w:hAnsi="Segoe UI" w:cs="Segoe UI"/>
+                          <w:sz w:val="16"/>
+                          <w:szCs w:val="16"/>
+                        </w:rPr>
+                        <w:t>0.889753</w:t>
+                      </w:r>
+                    </w:p>
+                  </w:txbxContent>
+                </v:textbox>
+                <w10:wrap type="square"/>
+              </v:shape>
+            </w:pict>
+          </mc:Fallback>
+        </mc:AlternateContent>
+      </w:r>
+    </w:p>
+    <w:p>
+      <w:pPr>
+        <w:rPr>
+          <w:lang w:val="en-GB" w:bidi="he-IL"/>
+        </w:rPr>
+      </w:pPr>
+    </w:p>
+    <w:p>
+      <w:pPr>
+        <w:rPr>
+          <w:lang w:val="en-GB" w:bidi="he-IL"/>
+        </w:rPr>
+      </w:pPr>
+    </w:p>
+    <w:p>
+      <w:pPr>
+        <w:rPr>
+          <w:lang w:val="en-GB" w:bidi="he-IL"/>
+        </w:rPr>
+      </w:pPr>
+    </w:p>
+    <w:p>
+      <w:pPr>
+        <w:rPr>
+          <w:lang w:val="en-GB" w:bidi="he-IL"/>
+        </w:rPr>
+      </w:pPr>
+    </w:p>
+    <w:p>
+      <w:pPr>
+        <w:rPr>
+          <w:lang w:val="en-GB" w:bidi="he-IL"/>
+        </w:rPr>
+      </w:pPr>
+    </w:p>
+    <w:p>
+      <w:pPr>
+        <w:rPr>
+          <w:lang w:val="en-GB" w:bidi="he-IL"/>
+        </w:rPr>
+      </w:pPr>
+    </w:p>
+    <w:p>
+      <w:pPr>
+        <w:rPr>
+          <w:lang w:val="en-GB" w:bidi="he-IL"/>
+        </w:rPr>
+      </w:pPr>
+      <w:r>
+        <w:rPr>
+          <w:noProof/>
+        </w:rPr>
+        <mc:AlternateContent>
+          <mc:Choice Requires="wps">
+            <w:drawing>
+              <wp:anchor distT="0" distB="0" distL="114300" distR="114300" simplePos="0" relativeHeight="251807744" behindDoc="0" locked="0" layoutInCell="1" allowOverlap="1" wp14:anchorId="5D1A1789" wp14:editId="58C979A4">
+                <wp:simplePos x="0" y="0"/>
+                <wp:positionH relativeFrom="margin">
+                  <wp:posOffset>-397018</wp:posOffset>
+                </wp:positionH>
+                <wp:positionV relativeFrom="paragraph">
+                  <wp:posOffset>94891</wp:posOffset>
+                </wp:positionV>
+                <wp:extent cx="5779008" cy="0"/>
+                <wp:effectExtent l="0" t="0" r="0" b="0"/>
+                <wp:wrapNone/>
+                <wp:docPr id="56" name="Straight Connector 56"/>
+                <wp:cNvGraphicFramePr/>
+                <a:graphic xmlns:a="http://schemas.openxmlformats.org/drawingml/2006/main">
+                  <a:graphicData uri="http://schemas.microsoft.com/office/word/2010/wordprocessingShape">
+                    <wps:wsp>
+                      <wps:cNvCnPr/>
+                      <wps:spPr>
+                        <a:xfrm flipV="1">
+                          <a:off x="0" y="0"/>
+                          <a:ext cx="5779008" cy="0"/>
+                        </a:xfrm>
+                        <a:prstGeom prst="line">
+                          <a:avLst/>
+                        </a:prstGeom>
+                        <a:ln w="19050"/>
+                      </wps:spPr>
+                      <wps:style>
+                        <a:lnRef idx="1">
+                          <a:schemeClr val="accent1"/>
+                        </a:lnRef>
+                        <a:fillRef idx="0">
+                          <a:schemeClr val="accent1"/>
+                        </a:fillRef>
+                        <a:effectRef idx="0">
+                          <a:schemeClr val="accent1"/>
+                        </a:effectRef>
+                        <a:fontRef idx="minor">
+                          <a:schemeClr val="tx1"/>
+                        </a:fontRef>
+                      </wps:style>
+                      <wps:bodyPr/>
+                    </wps:wsp>
+                  </a:graphicData>
+                </a:graphic>
+                <wp14:sizeRelH relativeFrom="margin">
+                  <wp14:pctWidth>0</wp14:pctWidth>
+                </wp14:sizeRelH>
+                <wp14:sizeRelV relativeFrom="margin">
+                  <wp14:pctHeight>0</wp14:pctHeight>
+                </wp14:sizeRelV>
+              </wp:anchor>
+            </w:drawing>
+          </mc:Choice>
+          <mc:Fallback>
+            <w:pict>
+              <v:line w14:anchorId="6823464D" id="Straight Connector 56" o:spid="_x0000_s1026" style="position:absolute;flip:y;z-index:251807744;visibility:visible;mso-wrap-style:square;mso-width-percent:0;mso-height-percent:0;mso-wrap-distance-left:9pt;mso-wrap-distance-top:0;mso-wrap-distance-right:9pt;mso-wrap-distance-bottom:0;mso-position-horizontal:absolute;mso-position-horizontal-relative:margin;mso-position-vertical:absolute;mso-position-vertical-relative:text;mso-width-percent:0;mso-height-percent:0;mso-width-relative:margin;mso-height-relative:margin" from="-31.25pt,7.45pt" to="423.8pt,7.45pt" o:gfxdata="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" strokecolor="#5b9bd5 [3204]" strokeweight="1.5pt">
+                <v:stroke joinstyle="miter"/>
+                <w10:wrap anchorx="margin"/>
+              </v:line>
+            </w:pict>
+          </mc:Fallback>
+        </mc:AlternateContent>
+      </w:r>
+    </w:p>
+    <w:p>
+      <w:pPr>
+        <w:rPr>
+          <w:lang w:val="en-GB" w:bidi="he-IL"/>
+        </w:rPr>
+      </w:pPr>
+      <w:r>
+        <w:rPr>
+          <w:noProof/>
+        </w:rPr>
+        <w:drawing>
+          <wp:anchor distT="0" distB="0" distL="114300" distR="114300" simplePos="0" relativeHeight="251801600" behindDoc="0" locked="0" layoutInCell="1" allowOverlap="1" wp14:anchorId="3484DBB8" wp14:editId="5ECC4F5D">
+            <wp:simplePos x="0" y="0"/>
+            <wp:positionH relativeFrom="margin">
+              <wp:align>left</wp:align>
+            </wp:positionH>
+            <wp:positionV relativeFrom="paragraph">
+              <wp:posOffset>69958</wp:posOffset>
+            </wp:positionV>
+            <wp:extent cx="2563495" cy="2458085"/>
+            <wp:effectExtent l="0" t="0" r="8255" b="0"/>
+            <wp:wrapThrough wrapText="bothSides">
+              <wp:wrapPolygon edited="0">
+                <wp:start x="0" y="0"/>
+                <wp:lineTo x="0" y="21427"/>
+                <wp:lineTo x="21509" y="21427"/>
+                <wp:lineTo x="21509" y="0"/>
+                <wp:lineTo x="0" y="0"/>
+              </wp:wrapPolygon>
+            </wp:wrapThrough>
+            <wp:docPr id="59" name="Picture 59"/>
+            <wp:cNvGraphicFramePr>
+              <a:graphicFrameLocks xmlns:a="http://schemas.openxmlformats.org/drawingml/2006/main" noChangeAspect="1"/>
+            </wp:cNvGraphicFramePr>
+            <a:graphic xmlns:a="http://schemas.openxmlformats.org/drawingml/2006/main">
+              <a:graphicData uri="http://schemas.openxmlformats.org/drawingml/2006/picture">
+                <pic:pic xmlns:pic="http://schemas.openxmlformats.org/drawingml/2006/picture">
+                  <pic:nvPicPr>
+                    <pic:cNvPr id="1" name=""/>
+                    <pic:cNvPicPr/>
+                  </pic:nvPicPr>
+                  <pic:blipFill>
+                    <a:blip r:embed="rId24">
+                      <a:extLst>
+                        <a:ext uri="{28A0092B-C50C-407E-A947-70E740481C1C}">
+                          <a14:useLocalDpi xmlns:a14="http://schemas.microsoft.com/office/drawing/2010/main" val="0"/>
+                        </a:ext>
+                      </a:extLst>
+                    </a:blip>
+                    <a:stretch>
+                      <a:fillRect/>
+                    </a:stretch>
+                  </pic:blipFill>
+                  <pic:spPr>
+                    <a:xfrm>
+                      <a:off x="0" y="0"/>
+                      <a:ext cx="2563495" cy="2458085"/>
+                    </a:xfrm>
+                    <a:prstGeom prst="rect">
+                      <a:avLst/>
+                    </a:prstGeom>
+                  </pic:spPr>
+                </pic:pic>
+              </a:graphicData>
+            </a:graphic>
+            <wp14:sizeRelH relativeFrom="page">
+              <wp14:pctWidth>0</wp14:pctWidth>
+            </wp14:sizeRelH>
+            <wp14:sizeRelV relativeFrom="page">
+              <wp14:pctHeight>0</wp14:pctHeight>
+            </wp14:sizeRelV>
+          </wp:anchor>
+        </w:drawing>
+      </w:r>
+    </w:p>
+    <w:p>
+      <w:pPr>
+        <w:rPr>
+          <w:lang w:val="en-GB" w:bidi="he-IL"/>
+        </w:rPr>
+      </w:pPr>
+      <w:r>
+        <w:rPr>
+          <w:noProof/>
+          <w:lang w:val="en-GB" w:bidi="he-IL"/>
+        </w:rPr>
+        <mc:AlternateContent>
+          <mc:Choice Requires="wps">
+            <w:drawing>
+              <wp:anchor distT="45720" distB="45720" distL="114300" distR="114300" simplePos="0" relativeHeight="251809792" behindDoc="0" locked="0" layoutInCell="1" allowOverlap="1" wp14:anchorId="46D38E4A" wp14:editId="26691E95">
+                <wp:simplePos x="0" y="0"/>
+                <wp:positionH relativeFrom="column">
+                  <wp:posOffset>370936</wp:posOffset>
+                </wp:positionH>
+                <wp:positionV relativeFrom="paragraph">
+                  <wp:posOffset>8183</wp:posOffset>
+                </wp:positionV>
+                <wp:extent cx="775970" cy="241300"/>
+                <wp:effectExtent l="0" t="0" r="24130" b="25400"/>
+                <wp:wrapSquare wrapText="bothSides"/>
+                <wp:docPr id="58" name="Text Box 2"/>
+                <wp:cNvGraphicFramePr>
+                  <a:graphicFrameLocks xmlns:a="http://schemas.openxmlformats.org/drawingml/2006/main"/>
+                </wp:cNvGraphicFramePr>
+                <a:graphic xmlns:a="http://schemas.openxmlformats.org/drawingml/2006/main">
+                  <a:graphicData uri="http://schemas.microsoft.com/office/word/2010/wordprocessingShape">
+                    <wps:wsp>
+                      <wps:cNvSpPr txBox="1">
+                        <a:spLocks noChangeArrowheads="1"/>
+                      </wps:cNvSpPr>
+                      <wps:spPr bwMode="auto">
+                        <a:xfrm>
+                          <a:off x="0" y="0"/>
+                          <a:ext cx="775970" cy="241300"/>
+                        </a:xfrm>
+                        <a:prstGeom prst="rect">
+                          <a:avLst/>
+                        </a:prstGeom>
+                        <a:solidFill>
+                          <a:srgbClr val="FFFFFF"/>
+                        </a:solidFill>
+                        <a:ln w="9525">
+                          <a:solidFill>
+                            <a:schemeClr val="bg1"/>
+                          </a:solidFill>
+                          <a:miter lim="800000"/>
+                          <a:headEnd/>
+                          <a:tailEnd/>
+                        </a:ln>
+                      </wps:spPr>
+                      <wps:txbx>
+                        <w:txbxContent>
+                          <w:p>
+                            <w:pPr>
+                              <w:jc w:val="left"/>
+                              <w:rPr>
+                                <w:sz w:val="16"/>
+                                <w:szCs w:val="16"/>
+                              </w:rPr>
+                            </w:pPr>
+                            <w:r>
+                              <w:rPr>
+                                <w:sz w:val="16"/>
+                                <w:szCs w:val="16"/>
+                              </w:rPr>
+                              <w:t xml:space="preserve">R </w:t>
+                            </w:r>
+                            <w:r>
+                              <w:rPr>
+                                <w:sz w:val="16"/>
+                                <w:szCs w:val="16"/>
+                              </w:rPr>
+                              <w:t xml:space="preserve">= </w:t>
+                            </w:r>
+                            <w:r>
+                              <w:rPr>
+                                <w:rFonts w:ascii="Segoe UI" w:hAnsi="Segoe UI" w:cs="Segoe UI"/>
+                                <w:sz w:val="16"/>
+                                <w:szCs w:val="16"/>
+                              </w:rPr>
+                              <w:t>0.7</w:t>
+                            </w:r>
+                            <w:r>
+                              <w:rPr>
+                                <w:rFonts w:ascii="Segoe UI" w:hAnsi="Segoe UI" w:cs="Segoe UI"/>
+                                <w:sz w:val="16"/>
+                                <w:szCs w:val="16"/>
+                              </w:rPr>
+                              <w:t>7</w:t>
+                            </w:r>
+                            <w:r>
+                              <w:rPr>
+                                <w:rFonts w:ascii="Segoe UI" w:hAnsi="Segoe UI" w:cs="Segoe UI"/>
+                                <w:sz w:val="16"/>
+                                <w:szCs w:val="16"/>
+                              </w:rPr>
+                              <w:t>0</w:t>
+                            </w:r>
+                            <w:r>
+                              <w:rPr>
+                                <w:rFonts w:ascii="Segoe UI" w:hAnsi="Segoe UI" w:cs="Segoe UI"/>
+                                <w:sz w:val="16"/>
+                                <w:szCs w:val="16"/>
+                              </w:rPr>
+                              <w:t>5</w:t>
+                            </w:r>
+                          </w:p>
+                        </w:txbxContent>
+                      </wps:txbx>
+                      <wps:bodyPr rot="0" vert="horz" wrap="square" lIns="91440" tIns="45720" rIns="91440" bIns="45720" anchor="t" anchorCtr="0">
+                        <a:noAutofit/>
+                      </wps:bodyPr>
+                    </wps:wsp>
+                  </a:graphicData>
+                </a:graphic>
+                <wp14:sizeRelH relativeFrom="margin">
+                  <wp14:pctWidth>0</wp14:pctWidth>
+                </wp14:sizeRelH>
+                <wp14:sizeRelV relativeFrom="margin">
+                  <wp14:pctHeight>0</wp14:pctHeight>
+                </wp14:sizeRelV>
+              </wp:anchor>
+            </w:drawing>
+          </mc:Choice>
+          <mc:Fallback>
+            <w:pict>
+              <v:shape w14:anchorId="46D38E4A" id="_x0000_s1035" type="#_x0000_t202" style="position:absolute;left:0;text-align:left;margin-left:29.2pt;margin-top:.65pt;width:61.1pt;height:19pt;z-index:251809792;visibility:visible;mso-wrap-style:square;mso-width-percent:0;mso-height-percent:0;mso-wrap-distance-left:9pt;mso-wrap-distance-top:3.6pt;mso-wrap-distance-right:9pt;mso-wrap-distance-bottom:3.6pt;mso-position-horizontal:absolute;mso-position-horizontal-relative:text;mso-position-vertical:absolute;mso-position-vertical-relative:text;mso-width-percent:0;mso-height-percent:0;mso-width-relative:margin;mso-height-relative:margin;v-text-anchor:top" o:gfxdata="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" strokecolor="white [3212]">
+                <v:textbox>
+                  <w:txbxContent>
+                    <w:p>
+                      <w:pPr>
+                        <w:jc w:val="left"/>
+                        <w:rPr>
+                          <w:sz w:val="16"/>
+                          <w:szCs w:val="16"/>
+                        </w:rPr>
+                      </w:pPr>
+                      <w:r>
+                        <w:rPr>
+                          <w:sz w:val="16"/>
+                          <w:szCs w:val="16"/>
+                        </w:rPr>
+                        <w:t xml:space="preserve">R </w:t>
+                      </w:r>
+                      <w:r>
+                        <w:rPr>
+                          <w:sz w:val="16"/>
+                          <w:szCs w:val="16"/>
+                        </w:rPr>
+                        <w:t xml:space="preserve">= </w:t>
+                      </w:r>
+                      <w:r>
+                        <w:rPr>
+                          <w:rFonts w:ascii="Segoe UI" w:hAnsi="Segoe UI" w:cs="Segoe UI"/>
+                          <w:sz w:val="16"/>
+                          <w:szCs w:val="16"/>
+                        </w:rPr>
+                        <w:t>0.7</w:t>
+                      </w:r>
+                      <w:r>
+                        <w:rPr>
+                          <w:rFonts w:ascii="Segoe UI" w:hAnsi="Segoe UI" w:cs="Segoe UI"/>
+                          <w:sz w:val="16"/>
+                          <w:szCs w:val="16"/>
+                        </w:rPr>
+                        <w:t>7</w:t>
+                      </w:r>
+                      <w:r>
+                        <w:rPr>
+                          <w:rFonts w:ascii="Segoe UI" w:hAnsi="Segoe UI" w:cs="Segoe UI"/>
+                          <w:sz w:val="16"/>
+                          <w:szCs w:val="16"/>
+                        </w:rPr>
+                        <w:t>0</w:t>
+                      </w:r>
+                      <w:r>
+                        <w:rPr>
+                          <w:rFonts w:ascii="Segoe UI" w:hAnsi="Segoe UI" w:cs="Segoe UI"/>
+                          <w:sz w:val="16"/>
+                          <w:szCs w:val="16"/>
+                        </w:rPr>
+                        <w:t>5</w:t>
+                      </w:r>
+                    </w:p>
+                  </w:txbxContent>
+                </v:textbox>
+                <w10:wrap type="square"/>
+              </v:shape>
+            </w:pict>
+          </mc:Fallback>
+        </mc:AlternateContent>
+      </w:r>
+    </w:p>
+    <w:p>
+      <w:pPr>
+        <w:rPr>
+          <w:lang w:val="en-GB" w:bidi="he-IL"/>
+        </w:rPr>
+      </w:pPr>
+    </w:p>
+    <w:p>
+      <w:pPr>
+        <w:rPr>
+          <w:lang w:val="en-GB" w:bidi="he-IL"/>
+        </w:rPr>
+      </w:pPr>
+    </w:p>
+    <w:p>
+      <w:pPr>
+        <w:rPr>
+          <w:lang w:val="en-GB" w:bidi="he-IL"/>
+        </w:rPr>
+      </w:pPr>
+    </w:p>
+    <w:p>
+      <w:pPr>
+        <w:rPr>
+          <w:lang w:val="en-GB" w:bidi="he-IL"/>
+        </w:rPr>
+      </w:pPr>
+    </w:p>
+    <w:p>
+      <w:pPr>
+        <w:rPr>
+          <w:lang w:val="en-GB" w:bidi="he-IL"/>
+        </w:rPr>
+      </w:pPr>
+    </w:p>
+    <w:p>
+      <w:pPr>
+        <w:rPr>
+          <w:lang w:val="en-GB" w:bidi="he-IL"/>
+        </w:rPr>
+      </w:pPr>
+    </w:p>
+    <w:p>
+      <w:pPr>
+        <w:rPr>
+          <w:lang w:val="en-GB" w:bidi="he-IL"/>
+        </w:rPr>
+      </w:pPr>
+    </w:p>
+    <w:p>
+      <w:pPr>
+        <w:rPr>
+          <w:lang w:val="en-GB" w:bidi="he-IL"/>
+        </w:rPr>
+      </w:pPr>
+    </w:p>
+    <w:p>
+      <w:pPr>
+        <w:rPr>
+          <w:lang w:val="en-GB" w:bidi="he-IL"/>
+        </w:rPr>
+      </w:pPr>
+    </w:p>
+    <w:p>
+      <w:pPr>
+        <w:rPr>
+          <w:lang w:val="en-GB" w:bidi="he-IL"/>
+        </w:rPr>
+      </w:pPr>
+    </w:p>
+    <w:p>
+      <w:pPr>
+        <w:rPr>
+          <w:lang w:val="en-GB" w:bidi="he-IL"/>
+        </w:rPr>
+      </w:pPr>
+    </w:p>
+    <w:p>
+      <w:pPr>
+        <w:rPr>
+          <w:lang w:val="en-GB" w:bidi="he-IL"/>
+        </w:rPr>
+      </w:pPr>
+    </w:p>
+    <w:p>
+      <w:pPr>
+        <w:rPr>
+          <w:lang w:val="en-GB" w:bidi="he-IL"/>
+        </w:rPr>
+      </w:pPr>
+    </w:p>
+    <w:p>
+      <w:pPr>
+        <w:rPr>
+          <w:lang w:val="en-GB" w:bidi="he-IL"/>
+        </w:rPr>
+      </w:pPr>
+    </w:p>
+    <w:p>
+      <w:pPr>
+        <w:rPr>
+          <w:b/>
+          <w:bCs/>
+          <w:lang w:val="en-GB" w:bidi="he-IL"/>
+        </w:rPr>
+      </w:pPr>
+      <w:r>
+        <w:rPr>
+          <w:b/>
+          <w:bCs/>
+          <w:lang w:val="en-GB" w:bidi="he-IL"/>
+        </w:rPr>
+        <w:t xml:space="preserve">4. </w:t>
+      </w:r>
+      <w:r>
+        <w:rPr>
+          <w:b/>
+          <w:bCs/>
+          <w:lang w:val="en-GB" w:bidi="he-IL"/>
+        </w:rPr>
+        <w:t>RESULTS</w:t>
+      </w:r>
+    </w:p>
+    <w:p>
+      <w:pPr>
+        <w:rPr>
+          <w:b/>
+          <w:bCs/>
+          <w:lang w:val="en-GB" w:bidi="he-IL"/>
+        </w:rPr>
+      </w:pPr>
+      <w:r>
+        <w:rPr>
+          <w:b/>
+          <w:bCs/>
+          <w:lang w:val="en-GB" w:bidi="he-IL"/>
+        </w:rPr>
+        <w:t>4.1 Chl-a Distribution Maps</w:t>
+      </w:r>
+    </w:p>
+    <w:p>
+      <w:pPr>
+        <w:rPr>
+          <w:lang w:val="en-GB" w:bidi="he-IL"/>
+        </w:rPr>
+      </w:pPr>
+      <w:r>
+        <w:rPr>
+          <w:noProof/>
+        </w:rPr>
+        <w:drawing>
+          <wp:anchor distT="0" distB="0" distL="114300" distR="114300" simplePos="0" relativeHeight="251748352" behindDoc="0" locked="0" layoutInCell="1" allowOverlap="1" wp14:anchorId="73058852" wp14:editId="0E7E7168">
+            <wp:simplePos x="0" y="0"/>
+            <wp:positionH relativeFrom="column">
+              <wp:posOffset>-498643</wp:posOffset>
+            </wp:positionH>
+            <wp:positionV relativeFrom="paragraph">
+              <wp:posOffset>860533</wp:posOffset>
+            </wp:positionV>
+            <wp:extent cx="3701415" cy="1929130"/>
+            <wp:effectExtent l="0" t="0" r="0" b="0"/>
+            <wp:wrapThrough wrapText="bothSides">
+              <wp:wrapPolygon edited="0">
+                <wp:start x="0" y="0"/>
+                <wp:lineTo x="0" y="21330"/>
+                <wp:lineTo x="21455" y="21330"/>
+                <wp:lineTo x="21455" y="0"/>
+                <wp:lineTo x="0" y="0"/>
+              </wp:wrapPolygon>
+            </wp:wrapThrough>
+            <wp:docPr id="1" name="Picture 1"/>
+            <wp:cNvGraphicFramePr>
+              <a:graphicFrameLocks xmlns:a="http://schemas.openxmlformats.org/drawingml/2006/main" noChangeAspect="1"/>
+            </wp:cNvGraphicFramePr>
+            <a:graphic xmlns:a="http://schemas.openxmlformats.org/drawingml/2006/main">
+              <a:graphicData uri="http://schemas.openxmlformats.org/drawingml/2006/picture">
+                <pic:pic xmlns:pic="http://schemas.openxmlformats.org/drawingml/2006/picture">
+                  <pic:nvPicPr>
+                    <pic:cNvPr id="1" name=""/>
+                    <pic:cNvPicPr/>
+                  </pic:nvPicPr>
+                  <pic:blipFill>
+                    <a:blip r:embed="rId25">
+                      <a:extLst>
+                        <a:ext uri="{28A0092B-C50C-407E-A947-70E740481C1C}">
+                          <a14:useLocalDpi xmlns:a14="http://schemas.microsoft.com/office/drawing/2010/main" val="0"/>
+                        </a:ext>
+                      </a:extLst>
+                    </a:blip>
+                    <a:stretch>
+                      <a:fillRect/>
+                    </a:stretch>
+                  </pic:blipFill>
+                  <pic:spPr>
+                    <a:xfrm>
+                      <a:off x="0" y="0"/>
+                      <a:ext cx="3701415" cy="1929130"/>
+                    </a:xfrm>
+                    <a:prstGeom prst="rect">
+                      <a:avLst/>
+                    </a:prstGeom>
+                  </pic:spPr>
+                </pic:pic>
+              </a:graphicData>
+            </a:graphic>
+            <wp14:sizeRelH relativeFrom="page">
+              <wp14:pctWidth>0</wp14:pctWidth>
+            </wp14:sizeRelH>
+            <wp14:sizeRelV relativeFrom="page">
+              <wp14:pctHeight>0</wp14:pctHeight>
+            </wp14:sizeRelV>
+          </wp:anchor>
+        </w:drawing>
+      </w:r>
+      <w:r>
+        <w:rPr>
+          <w:noProof/>
+        </w:rPr>
+        <w:drawing>
+          <wp:anchor distT="0" distB="0" distL="114300" distR="114300" simplePos="0" relativeHeight="251744256" behindDoc="0" locked="0" layoutInCell="1" allowOverlap="1" wp14:anchorId="6FF9AD20" wp14:editId="717C53A5">
+            <wp:simplePos x="0" y="0"/>
+            <wp:positionH relativeFrom="page">
+              <wp:posOffset>4166259</wp:posOffset>
+            </wp:positionH>
+            <wp:positionV relativeFrom="paragraph">
+              <wp:posOffset>835085</wp:posOffset>
+            </wp:positionV>
+            <wp:extent cx="3380105" cy="1811020"/>
+            <wp:effectExtent l="0" t="0" r="0" b="0"/>
+            <wp:wrapThrough wrapText="bothSides">
+              <wp:wrapPolygon edited="0">
+                <wp:start x="0" y="0"/>
+                <wp:lineTo x="0" y="21358"/>
+                <wp:lineTo x="21426" y="21358"/>
+                <wp:lineTo x="21426" y="0"/>
+                <wp:lineTo x="0" y="0"/>
+              </wp:wrapPolygon>
+            </wp:wrapThrough>
+            <wp:docPr id="39" name="Picture 39"/>
+            <wp:cNvGraphicFramePr>
+              <a:graphicFrameLocks xmlns:a="http://schemas.openxmlformats.org/drawingml/2006/main" noChangeAspect="1"/>
+            </wp:cNvGraphicFramePr>
+            <a:graphic xmlns:a="http://schemas.openxmlformats.org/drawingml/2006/main">
+              <a:graphicData uri="http://schemas.openxmlformats.org/drawingml/2006/picture">
+                <pic:pic xmlns:pic="http://schemas.openxmlformats.org/drawingml/2006/picture">
+                  <pic:nvPicPr>
+                    <pic:cNvPr id="1" name=""/>
+                    <pic:cNvPicPr/>
+                  </pic:nvPicPr>
+                  <pic:blipFill>
+                    <a:blip r:embed="rId26">
+                      <a:extLst>
+                        <a:ext uri="{28A0092B-C50C-407E-A947-70E740481C1C}">
+                          <a14:useLocalDpi xmlns:a14="http://schemas.microsoft.com/office/drawing/2010/main" val="0"/>
+                        </a:ext>
+                      </a:extLst>
+                    </a:blip>
+                    <a:stretch>
+                      <a:fillRect/>
+                    </a:stretch>
+                  </pic:blipFill>
+                  <pic:spPr>
+                    <a:xfrm>
+                      <a:off x="0" y="0"/>
+                      <a:ext cx="3380105" cy="1811020"/>
                     </a:xfrm>
                     <a:prstGeom prst="rect">
                       <a:avLst/>
@@ -21064,7 +22339,7 @@
                                 <w:b/>
                                 <w:bCs/>
                               </w:rPr>
-                              <w:t>20</w:t>
+                              <w:t>16</w:t>
                             </w:r>
                           </w:p>
                           <w:p>
@@ -21094,7 +22369,7 @@
           </mc:Choice>
           <mc:Fallback>
             <w:pict>
-              <v:shape w14:anchorId="3BEEE2E7" id="Text Box 2" o:spid="_x0000_s1032" type="#_x0000_t202" style="position:absolute;left:0;text-align:left;margin-left:-50.25pt;margin-top:33.9pt;width:519pt;height:24pt;z-index:251741184;visibility:visible;mso-wrap-style:square;mso-width-percent:0;mso-height-percent:0;mso-wrap-distance-left:9pt;mso-wrap-distance-top:3.6pt;mso-wrap-distance-right:9pt;mso-wrap-distance-bottom:3.6pt;mso-position-horizontal:absolute;mso-position-horizontal-relative:margin;mso-position-vertical:absolute;mso-position-vertical-relative:text;mso-width-percent:0;mso-height-percent:0;mso-width-relative:margin;mso-height-relative:margin;v-text-anchor:top" o:gfxdata="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" strokecolor="white [3212]">
+              <v:shape w14:anchorId="3BEEE2E7" id="_x0000_s1036" type="#_x0000_t202" style="position:absolute;left:0;text-align:left;margin-left:-50.25pt;margin-top:33.9pt;width:519pt;height:24pt;z-index:251741184;visibility:visible;mso-wrap-style:square;mso-width-percent:0;mso-height-percent:0;mso-wrap-distance-left:9pt;mso-wrap-distance-top:3.6pt;mso-wrap-distance-right:9pt;mso-wrap-distance-bottom:3.6pt;mso-position-horizontal:absolute;mso-position-horizontal-relative:margin;mso-position-vertical:absolute;mso-position-vertical-relative:text;mso-width-percent:0;mso-height-percent:0;mso-width-relative:margin;mso-height-relative:margin;v-text-anchor:top" o:gfxdata="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" strokecolor="white [3212]">
                 <v:textbox>
                   <w:txbxContent>
                     <w:p>
@@ -21203,7 +22478,7 @@
                           <w:b/>
                           <w:bCs/>
                         </w:rPr>
-                        <w:t>20</w:t>
+                        <w:t>16</w:t>
                       </w:r>
                     </w:p>
                     <w:p>
@@ -21264,26 +22539,26 @@
           <w:noProof/>
         </w:rPr>
         <w:drawing>
-          <wp:anchor distT="0" distB="0" distL="114300" distR="114300" simplePos="0" relativeHeight="251750400" behindDoc="0" locked="0" layoutInCell="1" allowOverlap="1" wp14:anchorId="0DA4BBCC" wp14:editId="04606E75">
+          <wp:anchor distT="0" distB="0" distL="114300" distR="114300" simplePos="0" relativeHeight="251783168" behindDoc="0" locked="0" layoutInCell="1" allowOverlap="1" wp14:anchorId="01FEF7D2" wp14:editId="634817EB">
             <wp:simplePos x="0" y="0"/>
-            <wp:positionH relativeFrom="page">
-              <wp:posOffset>3924300</wp:posOffset>
+            <wp:positionH relativeFrom="column">
+              <wp:posOffset>3122295</wp:posOffset>
             </wp:positionH>
             <wp:positionV relativeFrom="paragraph">
-              <wp:posOffset>684530</wp:posOffset>
+              <wp:posOffset>485883</wp:posOffset>
             </wp:positionV>
-            <wp:extent cx="3695700" cy="1838325"/>
-            <wp:effectExtent l="0" t="0" r="0" b="9525"/>
+            <wp:extent cx="3616960" cy="1940560"/>
+            <wp:effectExtent l="0" t="0" r="2540" b="2540"/>
             <wp:wrapThrough wrapText="bothSides">
               <wp:wrapPolygon edited="0">
                 <wp:start x="0" y="0"/>
-                <wp:lineTo x="0" y="21488"/>
-                <wp:lineTo x="21489" y="21488"/>
-                <wp:lineTo x="21489" y="0"/>
+                <wp:lineTo x="0" y="21416"/>
+                <wp:lineTo x="21501" y="21416"/>
+                <wp:lineTo x="21501" y="0"/>
                 <wp:lineTo x="0" y="0"/>
               </wp:wrapPolygon>
             </wp:wrapThrough>
-            <wp:docPr id="42" name="Picture 42"/>
+            <wp:docPr id="43" name="Picture 43"/>
             <wp:cNvGraphicFramePr>
               <a:graphicFrameLocks xmlns:a="http://schemas.openxmlformats.org/drawingml/2006/main" noChangeAspect="1"/>
             </wp:cNvGraphicFramePr>
@@ -21295,7 +22570,7 @@
                     <pic:cNvPicPr/>
                   </pic:nvPicPr>
                   <pic:blipFill>
-                    <a:blip r:embed="rId24">
+                    <a:blip r:embed="rId27">
                       <a:extLst>
                         <a:ext uri="{28A0092B-C50C-407E-A947-70E740481C1C}">
                           <a14:useLocalDpi xmlns:a14="http://schemas.microsoft.com/office/drawing/2010/main" val="0"/>
@@ -21309,7 +22584,75 @@
                   <pic:spPr>
                     <a:xfrm>
                       <a:off x="0" y="0"/>
-                      <a:ext cx="3695700" cy="1838325"/>
+                      <a:ext cx="3616960" cy="1940560"/>
+                    </a:xfrm>
+                    <a:prstGeom prst="rect">
+                      <a:avLst/>
+                    </a:prstGeom>
+                  </pic:spPr>
+                </pic:pic>
+              </a:graphicData>
+            </a:graphic>
+            <wp14:sizeRelH relativeFrom="page">
+              <wp14:pctWidth>0</wp14:pctWidth>
+            </wp14:sizeRelH>
+            <wp14:sizeRelV relativeFrom="page">
+              <wp14:pctHeight>0</wp14:pctHeight>
+            </wp14:sizeRelV>
+          </wp:anchor>
+        </w:drawing>
+      </w:r>
+      <w:r>
+        <w:rPr>
+          <w:noProof/>
+        </w:rPr>
+        <w:drawing>
+          <wp:anchor distT="0" distB="0" distL="114300" distR="114300" simplePos="0" relativeHeight="251749376" behindDoc="0" locked="0" layoutInCell="1" allowOverlap="1" wp14:anchorId="784EF9C6" wp14:editId="3F0E5144">
+            <wp:simplePos x="0" y="0"/>
+            <wp:positionH relativeFrom="margin">
+              <wp:posOffset>-621437</wp:posOffset>
+            </wp:positionH>
+            <wp:positionV relativeFrom="paragraph">
+              <wp:posOffset>531052</wp:posOffset>
+            </wp:positionV>
+            <wp:extent cx="3691890" cy="1877695"/>
+            <wp:effectExtent l="0" t="0" r="3810" b="8255"/>
+            <wp:wrapThrough wrapText="bothSides">
+              <wp:wrapPolygon edited="0">
+                <wp:start x="0" y="0"/>
+                <wp:lineTo x="0" y="21476"/>
+                <wp:lineTo x="21511" y="21476"/>
+                <wp:lineTo x="21511" y="0"/>
+                <wp:lineTo x="0" y="0"/>
+              </wp:wrapPolygon>
+            </wp:wrapThrough>
+            <wp:docPr id="41" name="Picture 41"/>
+            <wp:cNvGraphicFramePr>
+              <a:graphicFrameLocks xmlns:a="http://schemas.openxmlformats.org/drawingml/2006/main" noChangeAspect="1"/>
+            </wp:cNvGraphicFramePr>
+            <a:graphic xmlns:a="http://schemas.openxmlformats.org/drawingml/2006/main">
+              <a:graphicData uri="http://schemas.openxmlformats.org/drawingml/2006/picture">
+                <pic:pic xmlns:pic="http://schemas.openxmlformats.org/drawingml/2006/picture">
+                  <pic:nvPicPr>
+                    <pic:cNvPr id="1" name=""/>
+                    <pic:cNvPicPr/>
+                  </pic:nvPicPr>
+                  <pic:blipFill>
+                    <a:blip r:embed="rId28">
+                      <a:extLst>
+                        <a:ext uri="{28A0092B-C50C-407E-A947-70E740481C1C}">
+                          <a14:useLocalDpi xmlns:a14="http://schemas.microsoft.com/office/drawing/2010/main" val="0"/>
+                        </a:ext>
+                      </a:extLst>
+                    </a:blip>
+                    <a:stretch>
+                      <a:fillRect/>
+                    </a:stretch>
+                  </pic:blipFill>
+                  <pic:spPr>
+                    <a:xfrm>
+                      <a:off x="0" y="0"/>
+                      <a:ext cx="3691890" cy="1877695"/>
                     </a:xfrm>
                     <a:prstGeom prst="rect">
                       <a:avLst/>
@@ -21414,7 +22757,14 @@
                                 <w:b/>
                                 <w:bCs/>
                               </w:rPr>
-                              <w:t xml:space="preserve"> June 2016</w:t>
+                              <w:t xml:space="preserve"> June 201</w:t>
+                            </w:r>
+                            <w:r>
+                              <w:rPr>
+                                <w:b/>
+                                <w:bCs/>
+                              </w:rPr>
+                              <w:t>7</w:t>
                             </w:r>
                             <w:r>
                               <w:rPr>
@@ -21472,7 +22822,14 @@
                                 <w:b/>
                                 <w:bCs/>
                               </w:rPr>
-                              <w:t xml:space="preserve"> August 2017</w:t>
+                              <w:t xml:space="preserve"> August 201</w:t>
+                            </w:r>
+                            <w:r>
+                              <w:rPr>
+                                <w:b/>
+                                <w:bCs/>
+                              </w:rPr>
+                              <w:t>8</w:t>
                             </w:r>
                           </w:p>
                         </w:txbxContent>
@@ -21494,7 +22851,7 @@
           </mc:Choice>
           <mc:Fallback>
             <w:pict>
-              <v:shape w14:anchorId="40F9174A" id="_x0000_s1033" type="#_x0000_t202" style="position:absolute;left:0;text-align:left;margin-left:467.8pt;margin-top:20.1pt;width:519pt;height:24pt;z-index:251746304;visibility:visible;mso-wrap-style:square;mso-width-percent:0;mso-height-percent:0;mso-wrap-distance-left:9pt;mso-wrap-distance-top:3.6pt;mso-wrap-distance-right:9pt;mso-wrap-distance-bottom:3.6pt;mso-position-horizontal:right;mso-position-horizontal-relative:margin;mso-position-vertical:absolute;mso-position-vertical-relative:text;mso-width-percent:0;mso-height-percent:0;mso-width-relative:margin;mso-height-relative:margin;v-text-anchor:top" o:gfxdata="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" strokecolor="white [3212]">
+              <v:shape w14:anchorId="40F9174A" id="_x0000_s1037" type="#_x0000_t202" style="position:absolute;left:0;text-align:left;margin-left:467.8pt;margin-top:20.1pt;width:519pt;height:24pt;z-index:251746304;visibility:visible;mso-wrap-style:square;mso-width-percent:0;mso-height-percent:0;mso-wrap-distance-left:9pt;mso-wrap-distance-top:3.6pt;mso-wrap-distance-right:9pt;mso-wrap-distance-bottom:3.6pt;mso-position-horizontal:right;mso-position-horizontal-relative:margin;mso-position-vertical:absolute;mso-position-vertical-relative:text;mso-width-percent:0;mso-height-percent:0;mso-width-relative:margin;mso-height-relative:margin;v-text-anchor:top" o:gfxdata="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" strokecolor="white [3212]">
                 <v:textbox>
                   <w:txbxContent>
                     <w:p>
@@ -21525,7 +22882,14 @@
                           <w:b/>
                           <w:bCs/>
                         </w:rPr>
-                        <w:t xml:space="preserve"> June 2016</w:t>
+                        <w:t xml:space="preserve"> June 201</w:t>
+                      </w:r>
+                      <w:r>
+                        <w:rPr>
+                          <w:b/>
+                          <w:bCs/>
+                        </w:rPr>
+                        <w:t>7</w:t>
                       </w:r>
                       <w:r>
                         <w:rPr>
@@ -21583,7 +22947,14 @@
                           <w:b/>
                           <w:bCs/>
                         </w:rPr>
-                        <w:t xml:space="preserve"> August 2017</w:t>
+                        <w:t xml:space="preserve"> August 201</w:t>
+                      </w:r>
+                      <w:r>
+                        <w:rPr>
+                          <w:b/>
+                          <w:bCs/>
+                        </w:rPr>
+                        <w:t>8</w:t>
                       </w:r>
                     </w:p>
                   </w:txbxContent>
@@ -21603,74 +22974,6 @@
           <w:lang w:val="en-GB" w:bidi="he-IL"/>
         </w:rPr>
       </w:pPr>
-      <w:r>
-        <w:rPr>
-          <w:noProof/>
-        </w:rPr>
-        <w:drawing>
-          <wp:anchor distT="0" distB="0" distL="114300" distR="114300" simplePos="0" relativeHeight="251749376" behindDoc="0" locked="0" layoutInCell="1" allowOverlap="1" wp14:anchorId="784EF9C6" wp14:editId="36CF79D8">
-            <wp:simplePos x="0" y="0"/>
-            <wp:positionH relativeFrom="margin">
-              <wp:posOffset>-762000</wp:posOffset>
-            </wp:positionH>
-            <wp:positionV relativeFrom="paragraph">
-              <wp:posOffset>346710</wp:posOffset>
-            </wp:positionV>
-            <wp:extent cx="3913505" cy="1990725"/>
-            <wp:effectExtent l="0" t="0" r="0" b="9525"/>
-            <wp:wrapThrough wrapText="bothSides">
-              <wp:wrapPolygon edited="0">
-                <wp:start x="0" y="0"/>
-                <wp:lineTo x="0" y="21497"/>
-                <wp:lineTo x="21449" y="21497"/>
-                <wp:lineTo x="21449" y="0"/>
-                <wp:lineTo x="0" y="0"/>
-              </wp:wrapPolygon>
-            </wp:wrapThrough>
-            <wp:docPr id="41" name="Picture 41"/>
-            <wp:cNvGraphicFramePr>
-              <a:graphicFrameLocks xmlns:a="http://schemas.openxmlformats.org/drawingml/2006/main" noChangeAspect="1"/>
-            </wp:cNvGraphicFramePr>
-            <a:graphic xmlns:a="http://schemas.openxmlformats.org/drawingml/2006/main">
-              <a:graphicData uri="http://schemas.openxmlformats.org/drawingml/2006/picture">
-                <pic:pic xmlns:pic="http://schemas.openxmlformats.org/drawingml/2006/picture">
-                  <pic:nvPicPr>
-                    <pic:cNvPr id="1" name=""/>
-                    <pic:cNvPicPr/>
-                  </pic:nvPicPr>
-                  <pic:blipFill>
-                    <a:blip r:embed="rId25">
-                      <a:extLst>
-                        <a:ext uri="{28A0092B-C50C-407E-A947-70E740481C1C}">
-                          <a14:useLocalDpi xmlns:a14="http://schemas.microsoft.com/office/drawing/2010/main" val="0"/>
-                        </a:ext>
-                      </a:extLst>
-                    </a:blip>
-                    <a:stretch>
-                      <a:fillRect/>
-                    </a:stretch>
-                  </pic:blipFill>
-                  <pic:spPr>
-                    <a:xfrm>
-                      <a:off x="0" y="0"/>
-                      <a:ext cx="3913505" cy="1990725"/>
-                    </a:xfrm>
-                    <a:prstGeom prst="rect">
-                      <a:avLst/>
-                    </a:prstGeom>
-                  </pic:spPr>
-                </pic:pic>
-              </a:graphicData>
-            </a:graphic>
-            <wp14:sizeRelH relativeFrom="page">
-              <wp14:pctWidth>0</wp14:pctWidth>
-            </wp14:sizeRelH>
-            <wp14:sizeRelV relativeFrom="page">
-              <wp14:pctHeight>0</wp14:pctHeight>
-            </wp14:sizeRelV>
-          </wp:anchor>
-        </w:drawing>
-      </w:r>
     </w:p>
     <w:p>
       <w:pPr>
@@ -21719,355 +23022,9 @@
       <w:r>
         <w:rPr>
           <w:noProof/>
-          <w:lang w:val="en-GB" w:bidi="he-IL"/>
-        </w:rPr>
-        <w:lastRenderedPageBreak/>
-        <mc:AlternateContent>
-          <mc:Choice Requires="wps">
-            <w:drawing>
-              <wp:anchor distT="45720" distB="45720" distL="114300" distR="114300" simplePos="0" relativeHeight="251762688" behindDoc="0" locked="0" layoutInCell="1" allowOverlap="1" wp14:anchorId="6A00B473" wp14:editId="795D8385">
-                <wp:simplePos x="0" y="0"/>
-                <wp:positionH relativeFrom="margin">
-                  <wp:posOffset>-161925</wp:posOffset>
-                </wp:positionH>
-                <wp:positionV relativeFrom="paragraph">
-                  <wp:posOffset>2713355</wp:posOffset>
-                </wp:positionV>
-                <wp:extent cx="6591300" cy="304800"/>
-                <wp:effectExtent l="0" t="0" r="19050" b="19050"/>
-                <wp:wrapThrough wrapText="bothSides">
-                  <wp:wrapPolygon edited="0">
-                    <wp:start x="0" y="0"/>
-                    <wp:lineTo x="0" y="21600"/>
-                    <wp:lineTo x="21600" y="21600"/>
-                    <wp:lineTo x="21600" y="0"/>
-                    <wp:lineTo x="0" y="0"/>
-                  </wp:wrapPolygon>
-                </wp:wrapThrough>
-                <wp:docPr id="44" name="Text Box 2"/>
-                <wp:cNvGraphicFramePr>
-                  <a:graphicFrameLocks xmlns:a="http://schemas.openxmlformats.org/drawingml/2006/main"/>
-                </wp:cNvGraphicFramePr>
-                <a:graphic xmlns:a="http://schemas.openxmlformats.org/drawingml/2006/main">
-                  <a:graphicData uri="http://schemas.microsoft.com/office/word/2010/wordprocessingShape">
-                    <wps:wsp>
-                      <wps:cNvSpPr txBox="1">
-                        <a:spLocks noChangeArrowheads="1"/>
-                      </wps:cNvSpPr>
-                      <wps:spPr bwMode="auto">
-                        <a:xfrm>
-                          <a:off x="0" y="0"/>
-                          <a:ext cx="6591300" cy="304800"/>
-                        </a:xfrm>
-                        <a:prstGeom prst="rect">
-                          <a:avLst/>
-                        </a:prstGeom>
-                        <a:solidFill>
-                          <a:srgbClr val="FFFFFF"/>
-                        </a:solidFill>
-                        <a:ln w="9525">
-                          <a:solidFill>
-                            <a:schemeClr val="bg1"/>
-                          </a:solidFill>
-                          <a:miter lim="800000"/>
-                          <a:headEnd/>
-                          <a:tailEnd/>
-                        </a:ln>
-                      </wps:spPr>
-                      <wps:txbx>
-                        <w:txbxContent>
-                          <w:p>
-                            <w:pPr>
-                              <w:ind w:firstLine="720"/>
-                              <w:rPr>
-                                <w:b/>
-                                <w:bCs/>
-                              </w:rPr>
-                            </w:pPr>
-                            <w:r>
-                              <w:rPr>
-                                <w:b/>
-                                <w:bCs/>
-                                <w:color w:val="000000" w:themeColor="text1"/>
-                                <w:lang w:val="en-GB" w:bidi="he-IL"/>
-                              </w:rPr>
-                              <w:t>27</w:t>
-                            </w:r>
-                            <w:r>
-                              <w:rPr>
-                                <w:b/>
-                                <w:bCs/>
-                                <w:color w:val="000000" w:themeColor="text1"/>
-                                <w:vertAlign w:val="superscript"/>
-                                <w:lang w:val="en-GB" w:bidi="he-IL"/>
-                              </w:rPr>
-                              <w:t>th</w:t>
-                            </w:r>
-                            <w:r>
-                              <w:rPr>
-                                <w:b/>
-                                <w:bCs/>
-                                <w:color w:val="000000" w:themeColor="text1"/>
-                                <w:lang w:val="en-GB" w:bidi="he-IL"/>
-                              </w:rPr>
-                              <w:t xml:space="preserve"> July </w:t>
-                            </w:r>
-                            <w:r>
-                              <w:rPr>
-                                <w:b/>
-                                <w:bCs/>
-                                <w:color w:val="000000" w:themeColor="text1"/>
-                                <w:lang w:val="en-GB" w:bidi="he-IL"/>
-                              </w:rPr>
-                              <w:t>2020</w:t>
-                            </w:r>
-                            <w:r>
-                              <w:rPr>
-                                <w:b/>
-                                <w:bCs/>
-                                <w:color w:val="000000" w:themeColor="text1"/>
-                                <w:lang w:val="en-GB" w:bidi="he-IL"/>
-                              </w:rPr>
-                              <w:tab/>
-                            </w:r>
-                            <w:r>
-                              <w:rPr>
-                                <w:b/>
-                                <w:bCs/>
-                                <w:color w:val="000000" w:themeColor="text1"/>
-                                <w:lang w:val="en-GB" w:bidi="he-IL"/>
-                              </w:rPr>
-                              <w:tab/>
-                            </w:r>
-                            <w:r>
-                              <w:rPr>
-                                <w:b/>
-                                <w:bCs/>
-                              </w:rPr>
-                              <w:tab/>
-                            </w:r>
-                            <w:r>
-                              <w:rPr>
-                                <w:b/>
-                                <w:bCs/>
-                              </w:rPr>
-                              <w:tab/>
-                            </w:r>
-                            <w:r>
-                              <w:rPr>
-                                <w:b/>
-                                <w:bCs/>
-                              </w:rPr>
-                              <w:tab/>
-                            </w:r>
-                            <w:r>
-                              <w:rPr>
-                                <w:b/>
-                                <w:bCs/>
-                              </w:rPr>
-                              <w:tab/>
-                            </w:r>
-                            <w:r>
-                              <w:rPr>
-                                <w:b/>
-                                <w:bCs/>
-                              </w:rPr>
-                              <w:tab/>
-                            </w:r>
-                            <w:r>
-                              <w:rPr>
-                                <w:b/>
-                                <w:bCs/>
-                              </w:rPr>
-                              <w:t>30</w:t>
-                            </w:r>
-                            <w:r>
-                              <w:rPr>
-                                <w:b/>
-                                <w:bCs/>
-                                <w:vertAlign w:val="superscript"/>
-                              </w:rPr>
-                              <w:t>th</w:t>
-                            </w:r>
-                            <w:r>
-                              <w:rPr>
-                                <w:b/>
-                                <w:bCs/>
-                              </w:rPr>
-                              <w:t xml:space="preserve"> August </w:t>
-                            </w:r>
-                            <w:r>
-                              <w:rPr>
-                                <w:b/>
-                                <w:bCs/>
-                              </w:rPr>
-                              <w:t>2015</w:t>
-                            </w:r>
-                          </w:p>
-                        </w:txbxContent>
-                      </wps:txbx>
-                      <wps:bodyPr rot="0" vert="horz" wrap="square" lIns="91440" tIns="45720" rIns="91440" bIns="45720" anchor="t" anchorCtr="0">
-                        <a:noAutofit/>
-                      </wps:bodyPr>
-                    </wps:wsp>
-                  </a:graphicData>
-                </a:graphic>
-                <wp14:sizeRelH relativeFrom="margin">
-                  <wp14:pctWidth>0</wp14:pctWidth>
-                </wp14:sizeRelH>
-                <wp14:sizeRelV relativeFrom="margin">
-                  <wp14:pctHeight>0</wp14:pctHeight>
-                </wp14:sizeRelV>
-              </wp:anchor>
-            </w:drawing>
-          </mc:Choice>
-          <mc:Fallback>
-            <w:pict>
-              <v:shape w14:anchorId="6A00B473" id="_x0000_s1034" type="#_x0000_t202" style="position:absolute;left:0;text-align:left;margin-left:-12.75pt;margin-top:213.65pt;width:519pt;height:24pt;z-index:251762688;visibility:visible;mso-wrap-style:square;mso-width-percent:0;mso-height-percent:0;mso-wrap-distance-left:9pt;mso-wrap-distance-top:3.6pt;mso-wrap-distance-right:9pt;mso-wrap-distance-bottom:3.6pt;mso-position-horizontal:absolute;mso-position-horizontal-relative:margin;mso-position-vertical:absolute;mso-position-vertical-relative:text;mso-width-percent:0;mso-height-percent:0;mso-width-relative:margin;mso-height-relative:margin;v-text-anchor:top" o:gfxdata="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" strokecolor="white [3212]">
-                <v:textbox>
-                  <w:txbxContent>
-                    <w:p>
-                      <w:pPr>
-                        <w:ind w:firstLine="720"/>
-                        <w:rPr>
-                          <w:b/>
-                          <w:bCs/>
-                        </w:rPr>
-                      </w:pPr>
-                      <w:r>
-                        <w:rPr>
-                          <w:b/>
-                          <w:bCs/>
-                          <w:color w:val="000000" w:themeColor="text1"/>
-                          <w:lang w:val="en-GB" w:bidi="he-IL"/>
-                        </w:rPr>
-                        <w:t>27</w:t>
-                      </w:r>
-                      <w:r>
-                        <w:rPr>
-                          <w:b/>
-                          <w:bCs/>
-                          <w:color w:val="000000" w:themeColor="text1"/>
-                          <w:vertAlign w:val="superscript"/>
-                          <w:lang w:val="en-GB" w:bidi="he-IL"/>
-                        </w:rPr>
-                        <w:t>th</w:t>
-                      </w:r>
-                      <w:r>
-                        <w:rPr>
-                          <w:b/>
-                          <w:bCs/>
-                          <w:color w:val="000000" w:themeColor="text1"/>
-                          <w:lang w:val="en-GB" w:bidi="he-IL"/>
-                        </w:rPr>
-                        <w:t xml:space="preserve"> July </w:t>
-                      </w:r>
-                      <w:r>
-                        <w:rPr>
-                          <w:b/>
-                          <w:bCs/>
-                          <w:color w:val="000000" w:themeColor="text1"/>
-                          <w:lang w:val="en-GB" w:bidi="he-IL"/>
-                        </w:rPr>
-                        <w:t>2020</w:t>
-                      </w:r>
-                      <w:r>
-                        <w:rPr>
-                          <w:b/>
-                          <w:bCs/>
-                          <w:color w:val="000000" w:themeColor="text1"/>
-                          <w:lang w:val="en-GB" w:bidi="he-IL"/>
-                        </w:rPr>
-                        <w:tab/>
-                      </w:r>
-                      <w:r>
-                        <w:rPr>
-                          <w:b/>
-                          <w:bCs/>
-                          <w:color w:val="000000" w:themeColor="text1"/>
-                          <w:lang w:val="en-GB" w:bidi="he-IL"/>
-                        </w:rPr>
-                        <w:tab/>
-                      </w:r>
-                      <w:r>
-                        <w:rPr>
-                          <w:b/>
-                          <w:bCs/>
-                        </w:rPr>
-                        <w:tab/>
-                      </w:r>
-                      <w:r>
-                        <w:rPr>
-                          <w:b/>
-                          <w:bCs/>
-                        </w:rPr>
-                        <w:tab/>
-                      </w:r>
-                      <w:r>
-                        <w:rPr>
-                          <w:b/>
-                          <w:bCs/>
-                        </w:rPr>
-                        <w:tab/>
-                      </w:r>
-                      <w:r>
-                        <w:rPr>
-                          <w:b/>
-                          <w:bCs/>
-                        </w:rPr>
-                        <w:tab/>
-                      </w:r>
-                      <w:r>
-                        <w:rPr>
-                          <w:b/>
-                          <w:bCs/>
-                        </w:rPr>
-                        <w:tab/>
-                      </w:r>
-                      <w:r>
-                        <w:rPr>
-                          <w:b/>
-                          <w:bCs/>
-                        </w:rPr>
-                        <w:t>30</w:t>
-                      </w:r>
-                      <w:r>
-                        <w:rPr>
-                          <w:b/>
-                          <w:bCs/>
-                          <w:vertAlign w:val="superscript"/>
-                        </w:rPr>
-                        <w:t>th</w:t>
-                      </w:r>
-                      <w:r>
-                        <w:rPr>
-                          <w:b/>
-                          <w:bCs/>
-                        </w:rPr>
-                        <w:t xml:space="preserve"> August </w:t>
-                      </w:r>
-                      <w:r>
-                        <w:rPr>
-                          <w:b/>
-                          <w:bCs/>
-                        </w:rPr>
-                        <w:t>2015</w:t>
-                      </w:r>
-                    </w:p>
-                  </w:txbxContent>
-                </v:textbox>
-                <w10:wrap type="through" anchorx="margin"/>
-              </v:shape>
-            </w:pict>
-          </mc:Fallback>
-        </mc:AlternateContent>
-      </w:r>
-      <w:r>
-        <w:rPr>
-          <w:noProof/>
         </w:rPr>
         <w:drawing>
-          <wp:anchor distT="0" distB="0" distL="114300" distR="114300" simplePos="0" relativeHeight="251758592" behindDoc="0" locked="0" layoutInCell="1" allowOverlap="1" wp14:anchorId="08E6DCCC" wp14:editId="5DB35DF3">
+          <wp:anchor distT="0" distB="0" distL="114300" distR="114300" simplePos="0" relativeHeight="251758592" behindDoc="0" locked="0" layoutInCell="1" allowOverlap="1" wp14:anchorId="08E6DCCC" wp14:editId="41640D9D">
             <wp:simplePos x="0" y="0"/>
             <wp:positionH relativeFrom="column">
               <wp:posOffset>3366135</wp:posOffset>
@@ -22098,7 +23055,7 @@
                     <pic:cNvPicPr/>
                   </pic:nvPicPr>
                   <pic:blipFill>
-                    <a:blip r:embed="rId26">
+                    <a:blip r:embed="rId29">
                       <a:extLst>
                         <a:ext uri="{28A0092B-C50C-407E-A947-70E740481C1C}">
                           <a14:useLocalDpi xmlns:a14="http://schemas.microsoft.com/office/drawing/2010/main" val="0"/>
@@ -22166,7 +23123,7 @@
                     <pic:cNvPicPr/>
                   </pic:nvPicPr>
                   <pic:blipFill>
-                    <a:blip r:embed="rId27">
+                    <a:blip r:embed="rId30">
                       <a:extLst>
                         <a:ext uri="{28A0092B-C50C-407E-A947-70E740481C1C}">
                           <a14:useLocalDpi xmlns:a14="http://schemas.microsoft.com/office/drawing/2010/main" val="0"/>
@@ -22311,7 +23268,7 @@
                                 <w:b/>
                                 <w:bCs/>
                               </w:rPr>
-                              <w:t>8</w:t>
+                              <w:t>9</w:t>
                             </w:r>
                             <w:r>
                               <w:rPr>
@@ -22404,7 +23361,7 @@
           </mc:Choice>
           <mc:Fallback>
             <w:pict>
-              <v:shape w14:anchorId="6F299CF1" id="_x0000_s1035" type="#_x0000_t202" style="position:absolute;left:0;text-align:left;margin-left:0;margin-top:0;width:519pt;height:24pt;z-index:251757568;visibility:visible;mso-wrap-style:square;mso-width-percent:0;mso-height-percent:0;mso-wrap-distance-left:9pt;mso-wrap-distance-top:3.6pt;mso-wrap-distance-right:9pt;mso-wrap-distance-bottom:3.6pt;mso-position-horizontal:left;mso-position-horizontal-relative:margin;mso-position-vertical:absolute;mso-position-vertical-relative:text;mso-width-percent:0;mso-height-percent:0;mso-width-relative:margin;mso-height-relative:margin;v-text-anchor:top" o:gfxdata="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" strokecolor="white [3212]">
+              <v:shape w14:anchorId="6F299CF1" id="_x0000_s1038" type="#_x0000_t202" style="position:absolute;left:0;text-align:left;margin-left:0;margin-top:0;width:519pt;height:24pt;z-index:251757568;visibility:visible;mso-wrap-style:square;mso-width-percent:0;mso-height-percent:0;mso-wrap-distance-left:9pt;mso-wrap-distance-top:3.6pt;mso-wrap-distance-right:9pt;mso-wrap-distance-bottom:3.6pt;mso-position-horizontal:left;mso-position-horizontal-relative:margin;mso-position-vertical:absolute;mso-position-vertical-relative:text;mso-width-percent:0;mso-height-percent:0;mso-width-relative:margin;mso-height-relative:margin;v-text-anchor:top" o:gfxdata="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" strokecolor="white [3212]">
                 <v:textbox>
                   <w:txbxContent>
                     <w:p>
@@ -22455,7 +23412,7 @@
                           <w:b/>
                           <w:bCs/>
                         </w:rPr>
-                        <w:t>8</w:t>
+                        <w:t>9</w:t>
                       </w:r>
                       <w:r>
                         <w:rPr>
@@ -22544,142 +23501,6 @@
           <w:noProof/>
         </w:rPr>
       </w:pPr>
-      <w:r>
-        <w:rPr>
-          <w:noProof/>
-        </w:rPr>
-        <w:drawing>
-          <wp:anchor distT="0" distB="0" distL="114300" distR="114300" simplePos="0" relativeHeight="251763712" behindDoc="0" locked="0" layoutInCell="1" allowOverlap="1" wp14:anchorId="22397A95" wp14:editId="6961516E">
-            <wp:simplePos x="0" y="0"/>
-            <wp:positionH relativeFrom="page">
-              <wp:align>right</wp:align>
-            </wp:positionH>
-            <wp:positionV relativeFrom="paragraph">
-              <wp:posOffset>751205</wp:posOffset>
-            </wp:positionV>
-            <wp:extent cx="3349289" cy="1724025"/>
-            <wp:effectExtent l="0" t="0" r="3810" b="0"/>
-            <wp:wrapThrough wrapText="bothSides">
-              <wp:wrapPolygon edited="0">
-                <wp:start x="0" y="0"/>
-                <wp:lineTo x="0" y="21242"/>
-                <wp:lineTo x="21502" y="21242"/>
-                <wp:lineTo x="21502" y="0"/>
-                <wp:lineTo x="0" y="0"/>
-              </wp:wrapPolygon>
-            </wp:wrapThrough>
-            <wp:docPr id="45" name="Picture 45"/>
-            <wp:cNvGraphicFramePr>
-              <a:graphicFrameLocks xmlns:a="http://schemas.openxmlformats.org/drawingml/2006/main" noChangeAspect="1"/>
-            </wp:cNvGraphicFramePr>
-            <a:graphic xmlns:a="http://schemas.openxmlformats.org/drawingml/2006/main">
-              <a:graphicData uri="http://schemas.openxmlformats.org/drawingml/2006/picture">
-                <pic:pic xmlns:pic="http://schemas.openxmlformats.org/drawingml/2006/picture">
-                  <pic:nvPicPr>
-                    <pic:cNvPr id="1" name=""/>
-                    <pic:cNvPicPr/>
-                  </pic:nvPicPr>
-                  <pic:blipFill>
-                    <a:blip r:embed="rId28">
-                      <a:extLst>
-                        <a:ext uri="{28A0092B-C50C-407E-A947-70E740481C1C}">
-                          <a14:useLocalDpi xmlns:a14="http://schemas.microsoft.com/office/drawing/2010/main" val="0"/>
-                        </a:ext>
-                      </a:extLst>
-                    </a:blip>
-                    <a:stretch>
-                      <a:fillRect/>
-                    </a:stretch>
-                  </pic:blipFill>
-                  <pic:spPr>
-                    <a:xfrm>
-                      <a:off x="0" y="0"/>
-                      <a:ext cx="3349289" cy="1724025"/>
-                    </a:xfrm>
-                    <a:prstGeom prst="rect">
-                      <a:avLst/>
-                    </a:prstGeom>
-                  </pic:spPr>
-                </pic:pic>
-              </a:graphicData>
-            </a:graphic>
-            <wp14:sizeRelH relativeFrom="page">
-              <wp14:pctWidth>0</wp14:pctWidth>
-            </wp14:sizeRelH>
-            <wp14:sizeRelV relativeFrom="page">
-              <wp14:pctHeight>0</wp14:pctHeight>
-            </wp14:sizeRelV>
-          </wp:anchor>
-        </w:drawing>
-      </w:r>
-      <w:r>
-        <w:rPr>
-          <w:noProof/>
-        </w:rPr>
-        <w:drawing>
-          <wp:anchor distT="0" distB="0" distL="114300" distR="114300" simplePos="0" relativeHeight="251760640" behindDoc="0" locked="0" layoutInCell="1" allowOverlap="1" wp14:anchorId="335DC6C2" wp14:editId="6A07589D">
-            <wp:simplePos x="0" y="0"/>
-            <wp:positionH relativeFrom="column">
-              <wp:posOffset>-247650</wp:posOffset>
-            </wp:positionH>
-            <wp:positionV relativeFrom="paragraph">
-              <wp:posOffset>727710</wp:posOffset>
-            </wp:positionV>
-            <wp:extent cx="3709573" cy="1990725"/>
-            <wp:effectExtent l="0" t="0" r="5715" b="0"/>
-            <wp:wrapThrough wrapText="bothSides">
-              <wp:wrapPolygon edited="0">
-                <wp:start x="0" y="0"/>
-                <wp:lineTo x="0" y="21290"/>
-                <wp:lineTo x="21522" y="21290"/>
-                <wp:lineTo x="21522" y="0"/>
-                <wp:lineTo x="0" y="0"/>
-              </wp:wrapPolygon>
-            </wp:wrapThrough>
-            <wp:docPr id="43" name="Picture 43"/>
-            <wp:cNvGraphicFramePr>
-              <a:graphicFrameLocks xmlns:a="http://schemas.openxmlformats.org/drawingml/2006/main" noChangeAspect="1"/>
-            </wp:cNvGraphicFramePr>
-            <a:graphic xmlns:a="http://schemas.openxmlformats.org/drawingml/2006/main">
-              <a:graphicData uri="http://schemas.openxmlformats.org/drawingml/2006/picture">
-                <pic:pic xmlns:pic="http://schemas.openxmlformats.org/drawingml/2006/picture">
-                  <pic:nvPicPr>
-                    <pic:cNvPr id="1" name=""/>
-                    <pic:cNvPicPr/>
-                  </pic:nvPicPr>
-                  <pic:blipFill>
-                    <a:blip r:embed="rId29">
-                      <a:extLst>
-                        <a:ext uri="{28A0092B-C50C-407E-A947-70E740481C1C}">
-                          <a14:useLocalDpi xmlns:a14="http://schemas.microsoft.com/office/drawing/2010/main" val="0"/>
-                        </a:ext>
-                      </a:extLst>
-                    </a:blip>
-                    <a:stretch>
-                      <a:fillRect/>
-                    </a:stretch>
-                  </pic:blipFill>
-                  <pic:spPr>
-                    <a:xfrm>
-                      <a:off x="0" y="0"/>
-                      <a:ext cx="3709573" cy="1990725"/>
-                    </a:xfrm>
-                    <a:prstGeom prst="rect">
-                      <a:avLst/>
-                    </a:prstGeom>
-                  </pic:spPr>
-                </pic:pic>
-              </a:graphicData>
-            </a:graphic>
-            <wp14:sizeRelH relativeFrom="page">
-              <wp14:pctWidth>0</wp14:pctWidth>
-            </wp14:sizeRelH>
-            <wp14:sizeRelV relativeFrom="page">
-              <wp14:pctHeight>0</wp14:pctHeight>
-            </wp14:sizeRelV>
-          </wp:anchor>
-        </w:drawing>
-      </w:r>
     </w:p>
     <w:p>
       <w:pPr>
@@ -22807,7 +23628,7 @@
                     <pic:cNvPicPr/>
                   </pic:nvPicPr>
                   <pic:blipFill>
-                    <a:blip r:embed="rId30">
+                    <a:blip r:embed="rId31">
                       <a:extLst>
                         <a:ext uri="{28A0092B-C50C-407E-A947-70E740481C1C}">
                           <a14:useLocalDpi xmlns:a14="http://schemas.microsoft.com/office/drawing/2010/main" val="0"/>
@@ -22875,7 +23696,7 @@
                     <pic:cNvPicPr/>
                   </pic:nvPicPr>
                   <pic:blipFill>
-                    <a:blip r:embed="rId31">
+                    <a:blip r:embed="rId32">
                       <a:extLst>
                         <a:ext uri="{28A0092B-C50C-407E-A947-70E740481C1C}">
                           <a14:useLocalDpi xmlns:a14="http://schemas.microsoft.com/office/drawing/2010/main" val="0"/>
@@ -23072,7 +23893,7 @@
           </mc:Choice>
           <mc:Fallback>
             <w:pict>
-              <v:shape w14:anchorId="13300614" id="_x0000_s1036" type="#_x0000_t202" style="position:absolute;left:0;text-align:left;margin-left:0;margin-top:24.15pt;width:519pt;height:24pt;z-index:251752448;visibility:visible;mso-wrap-style:square;mso-width-percent:0;mso-height-percent:0;mso-wrap-distance-left:9pt;mso-wrap-distance-top:3.6pt;mso-wrap-distance-right:9pt;mso-wrap-distance-bottom:3.6pt;mso-position-horizontal:left;mso-position-horizontal-relative:margin;mso-position-vertical:absolute;mso-position-vertical-relative:text;mso-width-percent:0;mso-height-percent:0;mso-width-relative:margin;mso-height-relative:margin;v-text-anchor:top" o:gfxdata="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" strokecolor="white [3212]">
+              <v:shape w14:anchorId="13300614" id="_x0000_s1039" type="#_x0000_t202" style="position:absolute;left:0;text-align:left;margin-left:0;margin-top:24.15pt;width:519pt;height:24pt;z-index:251752448;visibility:visible;mso-wrap-style:square;mso-width-percent:0;mso-height-percent:0;mso-wrap-distance-left:9pt;mso-wrap-distance-top:3.6pt;mso-wrap-distance-right:9pt;mso-wrap-distance-bottom:3.6pt;mso-position-horizontal:left;mso-position-horizontal-relative:margin;mso-position-vertical:absolute;mso-position-vertical-relative:text;mso-width-percent:0;mso-height-percent:0;mso-width-relative:margin;mso-height-relative:margin;v-text-anchor:top" o:gfxdata="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" strokecolor="white [3212]">
                 <v:textbox>
                   <w:txbxContent>
                     <w:p>
@@ -23176,31 +23997,7 @@
           <w:bCs/>
           <w:lang w:val="en-GB" w:bidi="he-IL"/>
         </w:rPr>
-        <w:t>4.</w:t>
-      </w:r>
-      <w:r>
-        <w:rPr>
-          <w:b/>
-          <w:bCs/>
-          <w:lang w:val="en-GB" w:bidi="he-IL"/>
-        </w:rPr>
-        <w:t>2</w:t>
-      </w:r>
-      <w:r>
-        <w:rPr>
-          <w:b/>
-          <w:bCs/>
-          <w:lang w:val="en-GB" w:bidi="he-IL"/>
-        </w:rPr>
-        <w:t xml:space="preserve"> </w:t>
-      </w:r>
-      <w:r>
-        <w:rPr>
-          <w:b/>
-          <w:bCs/>
-          <w:lang w:val="en-GB" w:bidi="he-IL"/>
-        </w:rPr>
-        <w:t xml:space="preserve">LSAT For corresponding reported HABs Events </w:t>
+        <w:t xml:space="preserve">4.2 LSAT For corresponding reported HABs Events </w:t>
       </w:r>
     </w:p>
     <w:p>
@@ -23247,7 +24044,7 @@
                     <pic:cNvPicPr/>
                   </pic:nvPicPr>
                   <pic:blipFill>
-                    <a:blip r:embed="rId32">
+                    <a:blip r:embed="rId33">
                       <a:extLst>
                         <a:ext uri="{28A0092B-C50C-407E-A947-70E740481C1C}">
                           <a14:useLocalDpi xmlns:a14="http://schemas.microsoft.com/office/drawing/2010/main" val="0"/>
@@ -23324,7 +24121,7 @@
                     <pic:cNvPicPr/>
                   </pic:nvPicPr>
                   <pic:blipFill>
-                    <a:blip r:embed="rId33">
+                    <a:blip r:embed="rId34">
                       <a:extLst>
                         <a:ext uri="{28A0092B-C50C-407E-A947-70E740481C1C}">
                           <a14:useLocalDpi xmlns:a14="http://schemas.microsoft.com/office/drawing/2010/main" val="0"/>
@@ -23428,28 +24225,7 @@
                                 <w:b/>
                                 <w:bCs/>
                               </w:rPr>
-                              <w:t>30</w:t>
-                            </w:r>
-                            <w:r>
-                              <w:rPr>
-                                <w:b/>
-                                <w:bCs/>
-                              </w:rPr>
-                              <w:t xml:space="preserve"> 0</w:t>
-                            </w:r>
-                            <w:r>
-                              <w:rPr>
-                                <w:b/>
-                                <w:bCs/>
-                              </w:rPr>
-                              <w:t>7</w:t>
-                            </w:r>
-                            <w:r>
-                              <w:rPr>
-                                <w:b/>
-                                <w:bCs/>
-                              </w:rPr>
-                              <w:t xml:space="preserve"> 2015</w:t>
+                              <w:t>30 07 2015</w:t>
                             </w:r>
                             <w:r>
                               <w:rPr>
@@ -23534,7 +24310,7 @@
           </mc:Choice>
           <mc:Fallback>
             <w:pict>
-              <v:shape w14:anchorId="058ADCB7" id="_x0000_s1037" type="#_x0000_t202" style="position:absolute;left:0;text-align:left;margin-left:0;margin-top:15.55pt;width:519pt;height:24pt;z-index:251767808;visibility:visible;mso-wrap-style:square;mso-width-percent:0;mso-height-percent:0;mso-wrap-distance-left:9pt;mso-wrap-distance-top:3.6pt;mso-wrap-distance-right:9pt;mso-wrap-distance-bottom:3.6pt;mso-position-horizontal:center;mso-position-horizontal-relative:margin;mso-position-vertical:absolute;mso-position-vertical-relative:text;mso-width-percent:0;mso-height-percent:0;mso-width-relative:margin;mso-height-relative:margin;v-text-anchor:top" o:gfxdata="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" strokecolor="white [3212]">
+              <v:shape w14:anchorId="058ADCB7" id="_x0000_s1040" type="#_x0000_t202" style="position:absolute;left:0;text-align:left;margin-left:0;margin-top:15.55pt;width:519pt;height:24pt;z-index:251767808;visibility:visible;mso-wrap-style:square;mso-width-percent:0;mso-height-percent:0;mso-wrap-distance-left:9pt;mso-wrap-distance-top:3.6pt;mso-wrap-distance-right:9pt;mso-wrap-distance-bottom:3.6pt;mso-position-horizontal:center;mso-position-horizontal-relative:margin;mso-position-vertical:absolute;mso-position-vertical-relative:text;mso-width-percent:0;mso-height-percent:0;mso-width-relative:margin;mso-height-relative:margin;v-text-anchor:top" o:gfxdata="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" strokecolor="white [3212]">
                 <v:textbox>
                   <w:txbxContent>
                     <w:p>
@@ -23550,28 +24326,7 @@
                           <w:b/>
                           <w:bCs/>
                         </w:rPr>
-                        <w:t>30</w:t>
-                      </w:r>
-                      <w:r>
-                        <w:rPr>
-                          <w:b/>
-                          <w:bCs/>
-                        </w:rPr>
-                        <w:t xml:space="preserve"> 0</w:t>
-                      </w:r>
-                      <w:r>
-                        <w:rPr>
-                          <w:b/>
-                          <w:bCs/>
-                        </w:rPr>
-                        <w:t>7</w:t>
-                      </w:r>
-                      <w:r>
-                        <w:rPr>
-                          <w:b/>
-                          <w:bCs/>
-                        </w:rPr>
-                        <w:t xml:space="preserve"> 2015</w:t>
+                        <w:t>30 07 2015</w:t>
                       </w:r>
                       <w:r>
                         <w:rPr>
@@ -23903,7 +24658,7 @@
           </mc:Choice>
           <mc:Fallback>
             <w:pict>
-              <v:shape w14:anchorId="7CA1DA3A" id="_x0000_s1038" type="#_x0000_t202" style="position:absolute;left:0;text-align:left;margin-left:0;margin-top:0;width:491.25pt;height:24pt;z-index:251771904;visibility:visible;mso-wrap-style:square;mso-width-percent:0;mso-height-percent:0;mso-wrap-distance-left:9pt;mso-wrap-distance-top:3.6pt;mso-wrap-distance-right:9pt;mso-wrap-distance-bottom:3.6pt;mso-position-horizontal:left;mso-position-horizontal-relative:margin;mso-position-vertical:absolute;mso-position-vertical-relative:text;mso-width-percent:0;mso-height-percent:0;mso-width-relative:margin;mso-height-relative:margin;v-text-anchor:top" o:gfxdata="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" strokecolor="white [3212]">
+              <v:shape w14:anchorId="7CA1DA3A" id="_x0000_s1041" type="#_x0000_t202" style="position:absolute;left:0;text-align:left;margin-left:0;margin-top:0;width:491.25pt;height:24pt;z-index:251771904;visibility:visible;mso-wrap-style:square;mso-width-percent:0;mso-height-percent:0;mso-wrap-distance-left:9pt;mso-wrap-distance-top:3.6pt;mso-wrap-distance-right:9pt;mso-wrap-distance-bottom:3.6pt;mso-position-horizontal:left;mso-position-horizontal-relative:margin;mso-position-vertical:absolute;mso-position-vertical-relative:text;mso-width-percent:0;mso-height-percent:0;mso-width-relative:margin;mso-height-relative:margin;v-text-anchor:top" o:gfxdata="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" strokecolor="white [3212]">
                 <v:textbox>
                   <w:txbxContent>
                     <w:p>
@@ -24057,7 +24812,7 @@
                     <pic:cNvPicPr/>
                   </pic:nvPicPr>
                   <pic:blipFill>
-                    <a:blip r:embed="rId34">
+                    <a:blip r:embed="rId35">
                       <a:extLst>
                         <a:ext uri="{28A0092B-C50C-407E-A947-70E740481C1C}">
                           <a14:useLocalDpi xmlns:a14="http://schemas.microsoft.com/office/drawing/2010/main" val="0"/>
@@ -24125,7 +24880,7 @@
                     <pic:cNvPicPr/>
                   </pic:nvPicPr>
                   <pic:blipFill>
-                    <a:blip r:embed="rId35">
+                    <a:blip r:embed="rId36">
                       <a:extLst>
                         <a:ext uri="{28A0092B-C50C-407E-A947-70E740481C1C}">
                           <a14:useLocalDpi xmlns:a14="http://schemas.microsoft.com/office/drawing/2010/main" val="0"/>
@@ -24726,7 +25481,7 @@
       <w:r>
         <w:t xml:space="preserve">, 123–144. </w:t>
       </w:r>
-      <w:hyperlink r:id="rId36" w:history="1">
+      <w:hyperlink r:id="rId37" w:history="1">
         <w:r>
           <w:rPr>
             <w:rStyle w:val="Hyperlink"/>
@@ -24789,7 +25544,7 @@
       <w:r>
         <w:t xml:space="preserve">, 85–88. </w:t>
       </w:r>
-      <w:hyperlink r:id="rId37" w:history="1">
+      <w:hyperlink r:id="rId38" w:history="1">
         <w:r>
           <w:rPr>
             <w:rStyle w:val="Hyperlink"/>
@@ -24938,7 +25693,7 @@
       <w:r>
         <w:t xml:space="preserve">(1), 8743. </w:t>
       </w:r>
-      <w:hyperlink r:id="rId38" w:history="1">
+      <w:hyperlink r:id="rId39" w:history="1">
         <w:r>
           <w:rPr>
             <w:rStyle w:val="Hyperlink"/>
@@ -25065,7 +25820,7 @@
       <w:r>
         <w:t xml:space="preserve">(27), 35958–35970. </w:t>
       </w:r>
-      <w:hyperlink r:id="rId39" w:history="1">
+      <w:hyperlink r:id="rId40" w:history="1">
         <w:r>
           <w:rPr>
             <w:rStyle w:val="Hyperlink"/>
@@ -25270,7 +26025,78 @@
         </w:rPr>
       </w:pPr>
       <w:r>
+        <w:rPr>
+          <w:noProof/>
+        </w:rPr>
         <w:lastRenderedPageBreak/>
+        <mc:AlternateContent>
+          <mc:Choice Requires="wps">
+            <w:drawing>
+              <wp:anchor distT="0" distB="0" distL="114300" distR="114300" simplePos="0" relativeHeight="251794432" behindDoc="0" locked="0" layoutInCell="1" allowOverlap="1" wp14:anchorId="62470532" wp14:editId="35B899FC">
+                <wp:simplePos x="0" y="0"/>
+                <wp:positionH relativeFrom="margin">
+                  <wp:posOffset>161446</wp:posOffset>
+                </wp:positionH>
+                <wp:positionV relativeFrom="paragraph">
+                  <wp:posOffset>-67268725</wp:posOffset>
+                </wp:positionV>
+                <wp:extent cx="5778500" cy="0"/>
+                <wp:effectExtent l="0" t="0" r="0" b="0"/>
+                <wp:wrapNone/>
+                <wp:docPr id="55" name="Straight Connector 55"/>
+                <wp:cNvGraphicFramePr/>
+                <a:graphic xmlns:a="http://schemas.openxmlformats.org/drawingml/2006/main">
+                  <a:graphicData uri="http://schemas.microsoft.com/office/word/2010/wordprocessingShape">
+                    <wps:wsp>
+                      <wps:cNvCnPr/>
+                      <wps:spPr>
+                        <a:xfrm flipV="1">
+                          <a:off x="0" y="0"/>
+                          <a:ext cx="5778500" cy="0"/>
+                        </a:xfrm>
+                        <a:prstGeom prst="line">
+                          <a:avLst/>
+                        </a:prstGeom>
+                        <a:ln w="19050"/>
+                      </wps:spPr>
+                      <wps:style>
+                        <a:lnRef idx="1">
+                          <a:schemeClr val="accent1"/>
+                        </a:lnRef>
+                        <a:fillRef idx="0">
+                          <a:schemeClr val="accent1"/>
+                        </a:fillRef>
+                        <a:effectRef idx="0">
+                          <a:schemeClr val="accent1"/>
+                        </a:effectRef>
+                        <a:fontRef idx="minor">
+                          <a:schemeClr val="tx1"/>
+                        </a:fontRef>
+                      </wps:style>
+                      <wps:bodyPr/>
+                    </wps:wsp>
+                  </a:graphicData>
+                </a:graphic>
+                <wp14:sizeRelH relativeFrom="margin">
+                  <wp14:pctWidth>0</wp14:pctWidth>
+                </wp14:sizeRelH>
+                <wp14:sizeRelV relativeFrom="margin">
+                  <wp14:pctHeight>0</wp14:pctHeight>
+                </wp14:sizeRelV>
+              </wp:anchor>
+            </w:drawing>
+          </mc:Choice>
+          <mc:Fallback>
+            <w:pict>
+              <v:line w14:anchorId="7CE88FB5" id="Straight Connector 55" o:spid="_x0000_s1026" style="position:absolute;flip:y;z-index:251794432;visibility:visible;mso-wrap-style:square;mso-width-percent:0;mso-height-percent:0;mso-wrap-distance-left:9pt;mso-wrap-distance-top:0;mso-wrap-distance-right:9pt;mso-wrap-distance-bottom:0;mso-position-horizontal:absolute;mso-position-horizontal-relative:margin;mso-position-vertical:absolute;mso-position-vertical-relative:text;mso-width-percent:0;mso-height-percent:0;mso-width-relative:margin;mso-height-relative:margin" from="12.7pt,-5296.75pt" to="467.7pt,-5296.75pt" o:gfxdata="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" strokecolor="#5b9bd5 [3204]" strokeweight="1.5pt">
+                <v:stroke joinstyle="miter"/>
+                <w10:wrap anchorx="margin"/>
+              </v:line>
+            </w:pict>
+          </mc:Fallback>
+        </mc:AlternateContent>
+      </w:r>
+      <w:r>
         <w:t>Concha, J. A., and Schott, J. R. (2016).</w:t>
       </w:r>
       <w:r>
@@ -26284,7 +27110,7 @@
         </w:rPr>
         <w:t xml:space="preserve">]. </w:t>
       </w:r>
-      <w:hyperlink r:id="rId40" w:history="1">
+      <w:hyperlink r:id="rId41" w:history="1">
         <w:r>
           <w:rPr>
             <w:rFonts w:eastAsia="Times New Roman" w:cs="Times New Roman"/>
@@ -26456,7 +27282,7 @@
         </w:rPr>
         <w:t xml:space="preserve">, M. (2019). HARMFUL ALGAL BLOOMS MONITORING USING SENTINEL-2 SATELLITE IMAGES. The International Archives of the Photogrammetry, Remote Sensing and Spatial Information Sciences, XLII-4/W18, 609–613. </w:t>
       </w:r>
-      <w:hyperlink r:id="rId41" w:history="1">
+      <w:hyperlink r:id="rId42" w:history="1">
         <w:r>
           <w:rPr>
             <w:rFonts w:eastAsia="Times New Roman" w:cs="Times New Roman"/>
@@ -26713,7 +27539,7 @@
       <w:r>
         <w:t xml:space="preserve">. 109, 90–103. </w:t>
       </w:r>
-      <w:hyperlink r:id="rId42" w:history="1">
+      <w:hyperlink r:id="rId43" w:history="1">
         <w:proofErr w:type="gramStart"/>
         <w:r>
           <w:rPr>
@@ -27193,7 +28019,7 @@
       <w:r>
         <w:t xml:space="preserve"> 186. Available online at: </w:t>
       </w:r>
-      <w:hyperlink r:id="rId43" w:history="1">
+      <w:hyperlink r:id="rId44" w:history="1">
         <w:r>
           <w:rPr>
             <w:rStyle w:val="Hyperlink"/>
@@ -27394,7 +28220,7 @@
         </w:rPr>
         <w:t xml:space="preserve">16(2), 123–135. </w:t>
       </w:r>
-      <w:hyperlink r:id="rId44" w:history="1">
+      <w:hyperlink r:id="rId45" w:history="1">
         <w:r>
           <w:rPr>
             <w:rFonts w:eastAsia="Times New Roman" w:cs="Times New Roman"/>
@@ -27589,7 +28415,7 @@
         </w:rPr>
         <w:t xml:space="preserve"> </w:t>
       </w:r>
-      <w:hyperlink r:id="rId45" w:history="1">
+      <w:hyperlink r:id="rId46" w:history="1">
         <w:r>
           <w:rPr>
             <w:rStyle w:val="Hyperlink"/>
@@ -28163,7 +28989,7 @@
         </w:rPr>
         <w:t xml:space="preserve">, R. (2018). Microcystin Content in Phytoplankton and in Small Fish from Eutrophic Nyanza Gulf, Lake Victoria, Kenya. Toxins, 10(7), 275. </w:t>
       </w:r>
-      <w:hyperlink r:id="rId46" w:history="1">
+      <w:hyperlink r:id="rId47" w:history="1">
         <w:r>
           <w:rPr>
             <w:rFonts w:eastAsia="Times New Roman" w:cs="Times New Roman"/>
@@ -28325,7 +29151,7 @@
       <w:r>
         <w:t xml:space="preserve">, 623678. </w:t>
       </w:r>
-      <w:hyperlink r:id="rId47" w:history="1">
+      <w:hyperlink r:id="rId48" w:history="1">
         <w:r>
           <w:rPr>
             <w:rStyle w:val="Hyperlink"/>
@@ -28358,7 +29184,7 @@
       <w:r>
         <w:t xml:space="preserve"> (Nimbus-7 coastal zone color scanner). Mar. Biol. 66, 269–279. </w:t>
       </w:r>
-      <w:hyperlink r:id="rId48" w:history="1">
+      <w:hyperlink r:id="rId49" w:history="1">
         <w:r>
           <w:rPr>
             <w:rStyle w:val="Hyperlink"/>
@@ -28410,7 +29236,7 @@
         </w:rPr>
         <w:t xml:space="preserve">Smith, R. B., Bass, B., Sawyer, D., Depew, D., &amp; Watson, S. B. (2019). Estimating the economic costs of algal blooms in the Canadian Lake Erie Basin. Harmful Algae, 87, 101624. </w:t>
       </w:r>
-      <w:hyperlink r:id="rId49" w:history="1">
+      <w:hyperlink r:id="rId50" w:history="1">
         <w:r>
           <w:rPr>
             <w:rFonts w:eastAsia="Times New Roman" w:cs="Times New Roman"/>
@@ -28488,7 +29314,7 @@
         </w:rPr>
         <w:t xml:space="preserve">, G. (2015). Learning-Based Algal Bloom Event Recognition for Oceanographic Decision Support System Using Remote Sensing Data. Remote Sensing, 7(10), 13564–13585. </w:t>
       </w:r>
-      <w:hyperlink r:id="rId50" w:history="1">
+      <w:hyperlink r:id="rId51" w:history="1">
         <w:r>
           <w:rPr>
             <w:rFonts w:eastAsia="Times New Roman" w:cs="Times New Roman"/>
@@ -28565,7 +29391,7 @@
         </w:rPr>
         <w:t xml:space="preserve">. Biogeochemistry, 73(2), 325–344. </w:t>
       </w:r>
-      <w:hyperlink r:id="rId51" w:history="1">
+      <w:hyperlink r:id="rId52" w:history="1">
         <w:r>
           <w:rPr>
             <w:rFonts w:eastAsia="Times New Roman" w:cs="Times New Roman"/>
@@ -28724,7 +29550,7 @@
         </w:rPr>
         <w:t xml:space="preserve">USGS for a changing world, what is the best band to use in my research </w:t>
       </w:r>
-      <w:hyperlink r:id="rId52" w:anchor="qt-news_science_products" w:history="1">
+      <w:hyperlink r:id="rId53" w:anchor="qt-news_science_products" w:history="1">
         <w:r>
           <w:rPr>
             <w:rStyle w:val="Hyperlink"/>
@@ -28931,7 +29757,7 @@
       <w:r>
         <w:t xml:space="preserve"> river assessment for water resources management. Environmental Pollution, 248, 133–144. </w:t>
       </w:r>
-      <w:hyperlink r:id="rId53" w:history="1">
+      <w:hyperlink r:id="rId54" w:history="1">
         <w:r>
           <w:rPr>
             <w:rStyle w:val="Hyperlink"/>
@@ -28973,7 +29799,7 @@
       <w:r>
         <w:t xml:space="preserve"> Platform. </w:t>
       </w:r>
-      <w:hyperlink r:id="rId54" w:history="1">
+      <w:hyperlink r:id="rId55" w:history="1">
         <w:r>
           <w:rPr>
             <w:rStyle w:val="Hyperlink"/>
@@ -29034,7 +29860,7 @@
       <w:r>
         <w:t xml:space="preserve">Int. J. Environ. Res. Publ. Health 12, 10391–10417. </w:t>
       </w:r>
-      <w:hyperlink r:id="rId55" w:history="1">
+      <w:hyperlink r:id="rId56" w:history="1">
         <w:r>
           <w:rPr>
             <w:rStyle w:val="Hyperlink"/>
@@ -29094,7 +29920,7 @@
       <w:r>
         <w:t xml:space="preserve">. 90, 1987–2000. </w:t>
       </w:r>
-      <w:hyperlink r:id="rId56" w:history="1">
+      <w:hyperlink r:id="rId57" w:history="1">
         <w:r>
           <w:rPr>
             <w:rStyle w:val="Hyperlink"/>
@@ -29152,7 +29978,7 @@
       <w:r>
         <w:t xml:space="preserve"> Rem. Sens. Environ. 5, 147–164. </w:t>
       </w:r>
-      <w:hyperlink r:id="rId57" w:history="1">
+      <w:hyperlink r:id="rId58" w:history="1">
         <w:r>
           <w:rPr>
             <w:rStyle w:val="Hyperlink"/>
@@ -29307,7 +30133,7 @@
       <w:r>
         <w:t xml:space="preserve">, 100008. </w:t>
       </w:r>
-      <w:hyperlink r:id="rId58" w:history="1">
+      <w:hyperlink r:id="rId59" w:history="1">
         <w:r>
           <w:rPr>
             <w:rStyle w:val="Hyperlink"/>
@@ -33145,6 +33971,13 @@
     <w:pitch w:val="variable"/>
     <w:sig w:usb0="E00006FF" w:usb1="420024FF" w:usb2="02000000" w:usb3="00000000" w:csb0="0000019F" w:csb1="00000000"/>
   </w:font>
+  <w:font w:name="Segoe UI">
+    <w:panose1 w:val="020B0502040204020203"/>
+    <w:charset w:val="00"/>
+    <w:family w:val="swiss"/>
+    <w:pitch w:val="variable"/>
+    <w:sig w:usb0="E4002EFF" w:usb1="C000E47F" w:usb2="00000009" w:usb3="00000000" w:csb0="000001FF" w:csb1="00000000"/>
+  </w:font>
 </w:fonts>
 </file>
 
@@ -33173,6 +34006,7 @@
     <w:rsid w:val="004E100E"/>
     <w:rsid w:val="004E63DB"/>
     <w:rsid w:val="0052607A"/>
+    <w:rsid w:val="00526361"/>
     <w:rsid w:val="00533D5E"/>
     <w:rsid w:val="00540867"/>
     <w:rsid w:val="005B57D3"/>
@@ -33188,6 +34022,7 @@
     <w:rsid w:val="00AC0AB2"/>
     <w:rsid w:val="00D9789C"/>
     <w:rsid w:val="00EB1B2C"/>
+    <w:rsid w:val="00EB2007"/>
     <w:rsid w:val="00F136B6"/>
     <w:rsid w:val="00FC283F"/>
     <w:rsid w:val="00FD450B"/>

</xml_diff>

<commit_message>
Finished and dusted Chapter 1, 2, 3, correlations
</commit_message>
<xml_diff>
--- a/Dr. E Nduati, Superviser/Submissions/ENC222-0149_2017_OKOMO_JACOB_OKELLO_1,2,3_V4.docx
+++ b/Dr. E Nduati, Superviser/Submissions/ENC222-0149_2017_OKOMO_JACOB_OKELLO_1,2,3_V4.docx
@@ -20852,7 +20852,7 @@
           </mc:Choice>
           <mc:Fallback>
             <w:pict>
-              <v:line w14:anchorId="7947EEEC" id="Straight Connector 60" o:spid="_x0000_s1026" style="position:absolute;flip:y;z-index:251805696;visibility:visible;mso-wrap-style:square;mso-width-percent:0;mso-height-percent:0;mso-wrap-distance-left:9pt;mso-wrap-distance-top:0;mso-wrap-distance-right:9pt;mso-wrap-distance-bottom:0;mso-position-horizontal:absolute;mso-position-horizontal-relative:margin;mso-position-vertical:absolute;mso-position-vertical-relative:text;mso-width-percent:0;mso-height-percent:0;mso-width-relative:margin;mso-height-relative:margin" from="197.4pt,9.95pt" to="197.4pt,465pt" o:gfxdata="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" strokecolor="#5b9bd5 [3204]" strokeweight="1.5pt">
+              <v:line w14:anchorId="340E9628" id="Straight Connector 60" o:spid="_x0000_s1026" style="position:absolute;flip:y;z-index:251805696;visibility:visible;mso-wrap-style:square;mso-width-percent:0;mso-height-percent:0;mso-wrap-distance-left:9pt;mso-wrap-distance-top:0;mso-wrap-distance-right:9pt;mso-wrap-distance-bottom:0;mso-position-horizontal:absolute;mso-position-horizontal-relative:margin;mso-position-vertical:absolute;mso-position-vertical-relative:text;mso-width-percent:0;mso-height-percent:0;mso-width-relative:margin;mso-height-relative:margin" from="197.4pt,9.95pt" to="197.4pt,465pt" o:gfxdata="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" strokecolor="#5b9bd5 [3204]" strokeweight="1.5pt">
                 <v:stroke joinstyle="miter"/>
                 <w10:wrap anchorx="margin"/>
               </v:line>
@@ -20923,7 +20923,7 @@
           </mc:Choice>
           <mc:Fallback>
             <w:pict>
-              <v:line w14:anchorId="685A47E4" id="Straight Connector 49" o:spid="_x0000_s1026" style="position:absolute;flip:y;z-index:251803648;visibility:visible;mso-wrap-style:square;mso-width-percent:0;mso-height-percent:0;mso-wrap-distance-left:9pt;mso-wrap-distance-top:0;mso-wrap-distance-right:9pt;mso-wrap-distance-bottom:0;mso-position-horizontal:absolute;mso-position-horizontal-relative:margin;mso-position-vertical:absolute;mso-position-vertical-relative:text;mso-width-percent:0;mso-height-percent:0;mso-width-relative:margin;mso-height-relative:margin" from="25.8pt,0" to="25.8pt,455.05pt" o:gfxdata="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" strokecolor="#5b9bd5 [3204]" strokeweight="1.5pt">
+              <v:line w14:anchorId="12210130" id="Straight Connector 49" o:spid="_x0000_s1026" style="position:absolute;flip:y;z-index:251803648;visibility:visible;mso-wrap-style:square;mso-width-percent:0;mso-height-percent:0;mso-wrap-distance-left:9pt;mso-wrap-distance-top:0;mso-wrap-distance-right:9pt;mso-wrap-distance-bottom:0;mso-position-horizontal:absolute;mso-position-horizontal-relative:margin;mso-position-vertical:absolute;mso-position-vertical-relative:text;mso-width-percent:0;mso-height-percent:0;mso-width-relative:margin;mso-height-relative:margin" from="25.8pt,0" to="25.8pt,455.05pt" o:gfxdata="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" strokecolor="#5b9bd5 [3204]" strokeweight="1.5pt">
                 <v:stroke joinstyle="miter"/>
                 <w10:wrap anchorx="margin"/>
               </v:line>
@@ -21062,7 +21062,7 @@
           </mc:Choice>
           <mc:Fallback>
             <w:pict>
-              <v:line w14:anchorId="28049200" id="Straight Connector 54" o:spid="_x0000_s1026" style="position:absolute;flip:y;z-index:251792384;visibility:visible;mso-wrap-style:square;mso-width-percent:0;mso-height-percent:0;mso-wrap-distance-left:9pt;mso-wrap-distance-top:0;mso-wrap-distance-right:9pt;mso-wrap-distance-bottom:0;mso-position-horizontal:center;mso-position-horizontal-relative:margin;mso-position-vertical:absolute;mso-position-vertical-relative:text;mso-width-percent:0;mso-height-percent:0;mso-width-relative:margin;mso-height-relative:margin" from="0,18.1pt" to="455.05pt,18.1pt" o:gfxdata="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" strokecolor="#5b9bd5 [3204]" strokeweight="1.5pt">
+              <v:line w14:anchorId="7ABE8ED5" id="Straight Connector 54" o:spid="_x0000_s1026" style="position:absolute;flip:y;z-index:251792384;visibility:visible;mso-wrap-style:square;mso-width-percent:0;mso-height-percent:0;mso-wrap-distance-left:9pt;mso-wrap-distance-top:0;mso-wrap-distance-right:9pt;mso-wrap-distance-bottom:0;mso-position-horizontal:center;mso-position-horizontal-relative:margin;mso-position-vertical:absolute;mso-position-vertical-relative:text;mso-width-percent:0;mso-height-percent:0;mso-width-relative:margin;mso-height-relative:margin" from="0,18.1pt" to="455.05pt,18.1pt" o:gfxdata="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" strokecolor="#5b9bd5 [3204]" strokeweight="1.5pt">
                 <v:stroke joinstyle="miter"/>
                 <w10:wrap anchorx="margin"/>
               </v:line>
@@ -21091,150 +21091,7 @@
         <mc:AlternateContent>
           <mc:Choice Requires="wps">
             <w:drawing>
-              <wp:anchor distT="45720" distB="45720" distL="114300" distR="114300" simplePos="0" relativeHeight="251798528" behindDoc="0" locked="0" layoutInCell="1" allowOverlap="1" wp14:anchorId="277AD55B" wp14:editId="394FD956">
-                <wp:simplePos x="0" y="0"/>
-                <wp:positionH relativeFrom="column">
-                  <wp:posOffset>3715109</wp:posOffset>
-                </wp:positionH>
-                <wp:positionV relativeFrom="paragraph">
-                  <wp:posOffset>313750</wp:posOffset>
-                </wp:positionV>
-                <wp:extent cx="775970" cy="241300"/>
-                <wp:effectExtent l="0" t="0" r="24130" b="25400"/>
-                <wp:wrapSquare wrapText="bothSides"/>
-                <wp:docPr id="57" name="Text Box 2"/>
-                <wp:cNvGraphicFramePr>
-                  <a:graphicFrameLocks xmlns:a="http://schemas.openxmlformats.org/drawingml/2006/main"/>
-                </wp:cNvGraphicFramePr>
-                <a:graphic xmlns:a="http://schemas.openxmlformats.org/drawingml/2006/main">
-                  <a:graphicData uri="http://schemas.microsoft.com/office/word/2010/wordprocessingShape">
-                    <wps:wsp>
-                      <wps:cNvSpPr txBox="1">
-                        <a:spLocks noChangeArrowheads="1"/>
-                      </wps:cNvSpPr>
-                      <wps:spPr bwMode="auto">
-                        <a:xfrm>
-                          <a:off x="0" y="0"/>
-                          <a:ext cx="775970" cy="241300"/>
-                        </a:xfrm>
-                        <a:prstGeom prst="rect">
-                          <a:avLst/>
-                        </a:prstGeom>
-                        <a:solidFill>
-                          <a:srgbClr val="FFFFFF"/>
-                        </a:solidFill>
-                        <a:ln w="9525">
-                          <a:solidFill>
-                            <a:schemeClr val="bg1"/>
-                          </a:solidFill>
-                          <a:miter lim="800000"/>
-                          <a:headEnd/>
-                          <a:tailEnd/>
-                        </a:ln>
-                      </wps:spPr>
-                      <wps:txbx>
-                        <w:txbxContent>
-                          <w:p>
-                            <w:pPr>
-                              <w:jc w:val="left"/>
-                              <w:rPr>
-                                <w:sz w:val="16"/>
-                                <w:szCs w:val="16"/>
-                              </w:rPr>
-                            </w:pPr>
-                            <w:r>
-                              <w:rPr>
-                                <w:sz w:val="16"/>
-                                <w:szCs w:val="16"/>
-                              </w:rPr>
-                              <w:t xml:space="preserve">R </w:t>
-                            </w:r>
-                            <w:r>
-                              <w:rPr>
-                                <w:sz w:val="16"/>
-                                <w:szCs w:val="16"/>
-                              </w:rPr>
-                              <w:t xml:space="preserve">= </w:t>
-                            </w:r>
-                            <w:r>
-                              <w:rPr>
-                                <w:rFonts w:ascii="Segoe UI" w:hAnsi="Segoe UI" w:cs="Segoe UI"/>
-                                <w:sz w:val="16"/>
-                                <w:szCs w:val="16"/>
-                              </w:rPr>
-                              <w:t>0.75068</w:t>
-                            </w:r>
-                          </w:p>
-                        </w:txbxContent>
-                      </wps:txbx>
-                      <wps:bodyPr rot="0" vert="horz" wrap="square" lIns="91440" tIns="45720" rIns="91440" bIns="45720" anchor="t" anchorCtr="0">
-                        <a:noAutofit/>
-                      </wps:bodyPr>
-                    </wps:wsp>
-                  </a:graphicData>
-                </a:graphic>
-                <wp14:sizeRelH relativeFrom="margin">
-                  <wp14:pctWidth>0</wp14:pctWidth>
-                </wp14:sizeRelH>
-                <wp14:sizeRelV relativeFrom="margin">
-                  <wp14:pctHeight>0</wp14:pctHeight>
-                </wp14:sizeRelV>
-              </wp:anchor>
-            </w:drawing>
-          </mc:Choice>
-          <mc:Fallback>
-            <w:pict>
-              <v:shape w14:anchorId="277AD55B" id="Text Box 2" o:spid="_x0000_s1032" type="#_x0000_t202" style="position:absolute;left:0;text-align:left;margin-left:292.55pt;margin-top:24.7pt;width:61.1pt;height:19pt;z-index:251798528;visibility:visible;mso-wrap-style:square;mso-width-percent:0;mso-height-percent:0;mso-wrap-distance-left:9pt;mso-wrap-distance-top:3.6pt;mso-wrap-distance-right:9pt;mso-wrap-distance-bottom:3.6pt;mso-position-horizontal:absolute;mso-position-horizontal-relative:text;mso-position-vertical:absolute;mso-position-vertical-relative:text;mso-width-percent:0;mso-height-percent:0;mso-width-relative:margin;mso-height-relative:margin;v-text-anchor:top" o:gfxdata="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" strokecolor="white [3212]">
-                <v:textbox>
-                  <w:txbxContent>
-                    <w:p>
-                      <w:pPr>
-                        <w:jc w:val="left"/>
-                        <w:rPr>
-                          <w:sz w:val="16"/>
-                          <w:szCs w:val="16"/>
-                        </w:rPr>
-                      </w:pPr>
-                      <w:r>
-                        <w:rPr>
-                          <w:sz w:val="16"/>
-                          <w:szCs w:val="16"/>
-                        </w:rPr>
-                        <w:t xml:space="preserve">R </w:t>
-                      </w:r>
-                      <w:r>
-                        <w:rPr>
-                          <w:sz w:val="16"/>
-                          <w:szCs w:val="16"/>
-                        </w:rPr>
-                        <w:t xml:space="preserve">= </w:t>
-                      </w:r>
-                      <w:r>
-                        <w:rPr>
-                          <w:rFonts w:ascii="Segoe UI" w:hAnsi="Segoe UI" w:cs="Segoe UI"/>
-                          <w:sz w:val="16"/>
-                          <w:szCs w:val="16"/>
-                        </w:rPr>
-                        <w:t>0.75068</w:t>
-                      </w:r>
-                    </w:p>
-                  </w:txbxContent>
-                </v:textbox>
-                <w10:wrap type="square"/>
-              </v:shape>
-            </w:pict>
-          </mc:Fallback>
-        </mc:AlternateContent>
-      </w:r>
-      <w:r>
-        <w:rPr>
-          <w:noProof/>
-          <w:lang w:val="en-GB" w:bidi="he-IL"/>
-        </w:rPr>
-        <mc:AlternateContent>
-          <mc:Choice Requires="wps">
-            <w:drawing>
-              <wp:anchor distT="45720" distB="45720" distL="114300" distR="114300" simplePos="0" relativeHeight="251789312" behindDoc="0" locked="0" layoutInCell="1" allowOverlap="1" wp14:anchorId="530AA2D3" wp14:editId="4891D0E0">
+              <wp:anchor distT="45720" distB="45720" distL="114300" distR="114300" simplePos="0" relativeHeight="251789312" behindDoc="0" locked="0" layoutInCell="1" allowOverlap="1" wp14:anchorId="530AA2D3" wp14:editId="443D8FA9">
                 <wp:simplePos x="0" y="0"/>
                 <wp:positionH relativeFrom="column">
                   <wp:posOffset>3562350</wp:posOffset>
@@ -21327,7 +21184,7 @@
           </mc:Choice>
           <mc:Fallback>
             <w:pict>
-              <v:shape w14:anchorId="530AA2D3" id="_x0000_s1033" type="#_x0000_t202" style="position:absolute;left:0;text-align:left;margin-left:280.5pt;margin-top:12.7pt;width:61.1pt;height:19pt;z-index:251789312;visibility:visible;mso-wrap-style:square;mso-width-percent:0;mso-height-percent:0;mso-wrap-distance-left:9pt;mso-wrap-distance-top:3.6pt;mso-wrap-distance-right:9pt;mso-wrap-distance-bottom:3.6pt;mso-position-horizontal:absolute;mso-position-horizontal-relative:text;mso-position-vertical:absolute;mso-position-vertical-relative:text;mso-width-percent:0;mso-height-percent:0;mso-width-relative:margin;mso-height-relative:margin;v-text-anchor:top" o:gfxdata="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" strokecolor="white [3212]">
+              <v:shape w14:anchorId="530AA2D3" id="Text Box 2" o:spid="_x0000_s1032" type="#_x0000_t202" style="position:absolute;left:0;text-align:left;margin-left:280.5pt;margin-top:12.7pt;width:61.1pt;height:19pt;z-index:251789312;visibility:visible;mso-wrap-style:square;mso-width-percent:0;mso-height-percent:0;mso-wrap-distance-left:9pt;mso-wrap-distance-top:3.6pt;mso-wrap-distance-right:9pt;mso-wrap-distance-bottom:3.6pt;mso-position-horizontal:absolute;mso-position-horizontal-relative:text;mso-position-vertical:absolute;mso-position-vertical-relative:text;mso-width-percent:0;mso-height-percent:0;mso-width-relative:margin;mso-height-relative:margin;v-text-anchor:top" o:gfxdata="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" strokecolor="white [3212]">
                 <v:textbox>
                   <w:txbxContent>
                     <w:p>
@@ -21463,7 +21320,7 @@
           </mc:Choice>
           <mc:Fallback>
             <w:pict>
-              <v:shape w14:anchorId="4D56F10B" id="_x0000_s1034" type="#_x0000_t202" style="position:absolute;left:0;text-align:left;margin-left:35.3pt;margin-top:12.65pt;width:67.9pt;height:21.05pt;z-index:251786240;visibility:visible;mso-wrap-style:square;mso-width-percent:0;mso-height-percent:0;mso-wrap-distance-left:9pt;mso-wrap-distance-top:3.6pt;mso-wrap-distance-right:9pt;mso-wrap-distance-bottom:3.6pt;mso-position-horizontal:absolute;mso-position-horizontal-relative:text;mso-position-vertical:absolute;mso-position-vertical-relative:text;mso-width-percent:0;mso-height-percent:0;mso-width-relative:margin;mso-height-relative:margin;v-text-anchor:top" o:gfxdata="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" strokecolor="white [3212]">
+              <v:shape w14:anchorId="4D56F10B" id="_x0000_s1033" type="#_x0000_t202" style="position:absolute;left:0;text-align:left;margin-left:35.3pt;margin-top:12.65pt;width:67.9pt;height:21.05pt;z-index:251786240;visibility:visible;mso-wrap-style:square;mso-width-percent:0;mso-height-percent:0;mso-wrap-distance-left:9pt;mso-wrap-distance-top:3.6pt;mso-wrap-distance-right:9pt;mso-wrap-distance-bottom:3.6pt;mso-position-horizontal:absolute;mso-position-horizontal-relative:text;mso-position-vertical:absolute;mso-position-vertical-relative:text;mso-width-percent:0;mso-height-percent:0;mso-width-relative:margin;mso-height-relative:margin;v-text-anchor:top" o:gfxdata="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" strokecolor="white [3212]">
                 <v:textbox>
                   <w:txbxContent>
                     <w:p>
@@ -21554,7 +21411,7 @@
         <mc:AlternateContent>
           <mc:Choice Requires="wps">
             <w:drawing>
-              <wp:anchor distT="0" distB="0" distL="114300" distR="114300" simplePos="0" relativeHeight="251807744" behindDoc="0" locked="0" layoutInCell="1" allowOverlap="1" wp14:anchorId="5D1A1789" wp14:editId="58C979A4">
+              <wp:anchor distT="0" distB="0" distL="114300" distR="114300" simplePos="0" relativeHeight="251807744" behindDoc="0" locked="0" layoutInCell="1" allowOverlap="1" wp14:anchorId="5D1A1789" wp14:editId="05C4D4D6">
                 <wp:simplePos x="0" y="0"/>
                 <wp:positionH relativeFrom="margin">
                   <wp:posOffset>-397018</wp:posOffset>
@@ -21610,7 +21467,7 @@
           </mc:Choice>
           <mc:Fallback>
             <w:pict>
-              <v:line w14:anchorId="6823464D" id="Straight Connector 56" o:spid="_x0000_s1026" style="position:absolute;flip:y;z-index:251807744;visibility:visible;mso-wrap-style:square;mso-width-percent:0;mso-height-percent:0;mso-wrap-distance-left:9pt;mso-wrap-distance-top:0;mso-wrap-distance-right:9pt;mso-wrap-distance-bottom:0;mso-position-horizontal:absolute;mso-position-horizontal-relative:margin;mso-position-vertical:absolute;mso-position-vertical-relative:text;mso-width-percent:0;mso-height-percent:0;mso-width-relative:margin;mso-height-relative:margin" from="-31.25pt,7.45pt" to="423.8pt,7.45pt" o:gfxdata="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" strokecolor="#5b9bd5 [3204]" strokeweight="1.5pt">
+              <v:line w14:anchorId="780E2862" id="Straight Connector 56" o:spid="_x0000_s1026" style="position:absolute;flip:y;z-index:251807744;visibility:visible;mso-wrap-style:square;mso-width-percent:0;mso-height-percent:0;mso-wrap-distance-left:9pt;mso-wrap-distance-top:0;mso-wrap-distance-right:9pt;mso-wrap-distance-bottom:0;mso-position-horizontal:absolute;mso-position-horizontal-relative:margin;mso-position-vertical:absolute;mso-position-vertical-relative:text;mso-width-percent:0;mso-height-percent:0;mso-width-relative:margin;mso-height-relative:margin" from="-31.25pt,7.45pt" to="423.8pt,7.45pt" o:gfxdata="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" strokecolor="#5b9bd5 [3204]" strokeweight="1.5pt">
                 <v:stroke joinstyle="miter"/>
                 <w10:wrap anchorx="margin"/>
               </v:line>
@@ -21625,6 +21482,149 @@
           <w:lang w:val="en-GB" w:bidi="he-IL"/>
         </w:rPr>
       </w:pPr>
+      <w:r>
+        <w:rPr>
+          <w:noProof/>
+          <w:lang w:val="en-GB" w:bidi="he-IL"/>
+        </w:rPr>
+        <mc:AlternateContent>
+          <mc:Choice Requires="wps">
+            <w:drawing>
+              <wp:anchor distT="45720" distB="45720" distL="114300" distR="114300" simplePos="0" relativeHeight="251798528" behindDoc="0" locked="0" layoutInCell="1" allowOverlap="1" wp14:anchorId="277AD55B" wp14:editId="4C481EA2">
+                <wp:simplePos x="0" y="0"/>
+                <wp:positionH relativeFrom="column">
+                  <wp:posOffset>3637113</wp:posOffset>
+                </wp:positionH>
+                <wp:positionV relativeFrom="paragraph">
+                  <wp:posOffset>7967</wp:posOffset>
+                </wp:positionV>
+                <wp:extent cx="775970" cy="241300"/>
+                <wp:effectExtent l="0" t="0" r="24130" b="25400"/>
+                <wp:wrapSquare wrapText="bothSides"/>
+                <wp:docPr id="57" name="Text Box 2"/>
+                <wp:cNvGraphicFramePr>
+                  <a:graphicFrameLocks xmlns:a="http://schemas.openxmlformats.org/drawingml/2006/main"/>
+                </wp:cNvGraphicFramePr>
+                <a:graphic xmlns:a="http://schemas.openxmlformats.org/drawingml/2006/main">
+                  <a:graphicData uri="http://schemas.microsoft.com/office/word/2010/wordprocessingShape">
+                    <wps:wsp>
+                      <wps:cNvSpPr txBox="1">
+                        <a:spLocks noChangeArrowheads="1"/>
+                      </wps:cNvSpPr>
+                      <wps:spPr bwMode="auto">
+                        <a:xfrm>
+                          <a:off x="0" y="0"/>
+                          <a:ext cx="775970" cy="241300"/>
+                        </a:xfrm>
+                        <a:prstGeom prst="rect">
+                          <a:avLst/>
+                        </a:prstGeom>
+                        <a:solidFill>
+                          <a:srgbClr val="FFFFFF"/>
+                        </a:solidFill>
+                        <a:ln w="9525">
+                          <a:solidFill>
+                            <a:schemeClr val="bg1"/>
+                          </a:solidFill>
+                          <a:miter lim="800000"/>
+                          <a:headEnd/>
+                          <a:tailEnd/>
+                        </a:ln>
+                      </wps:spPr>
+                      <wps:txbx>
+                        <w:txbxContent>
+                          <w:p>
+                            <w:pPr>
+                              <w:jc w:val="left"/>
+                              <w:rPr>
+                                <w:sz w:val="16"/>
+                                <w:szCs w:val="16"/>
+                              </w:rPr>
+                            </w:pPr>
+                            <w:r>
+                              <w:rPr>
+                                <w:sz w:val="16"/>
+                                <w:szCs w:val="16"/>
+                              </w:rPr>
+                              <w:t xml:space="preserve">R </w:t>
+                            </w:r>
+                            <w:r>
+                              <w:rPr>
+                                <w:sz w:val="16"/>
+                                <w:szCs w:val="16"/>
+                              </w:rPr>
+                              <w:t xml:space="preserve">= </w:t>
+                            </w:r>
+                            <w:r>
+                              <w:rPr>
+                                <w:rFonts w:ascii="Segoe UI" w:hAnsi="Segoe UI" w:cs="Segoe UI"/>
+                                <w:sz w:val="16"/>
+                                <w:szCs w:val="16"/>
+                              </w:rPr>
+                              <w:t>0.75068</w:t>
+                            </w:r>
+                          </w:p>
+                        </w:txbxContent>
+                      </wps:txbx>
+                      <wps:bodyPr rot="0" vert="horz" wrap="square" lIns="91440" tIns="45720" rIns="91440" bIns="45720" anchor="t" anchorCtr="0">
+                        <a:noAutofit/>
+                      </wps:bodyPr>
+                    </wps:wsp>
+                  </a:graphicData>
+                </a:graphic>
+                <wp14:sizeRelH relativeFrom="margin">
+                  <wp14:pctWidth>0</wp14:pctWidth>
+                </wp14:sizeRelH>
+                <wp14:sizeRelV relativeFrom="margin">
+                  <wp14:pctHeight>0</wp14:pctHeight>
+                </wp14:sizeRelV>
+              </wp:anchor>
+            </w:drawing>
+          </mc:Choice>
+          <mc:Fallback>
+            <w:pict>
+              <v:shape w14:anchorId="277AD55B" id="_x0000_s1034" type="#_x0000_t202" style="position:absolute;left:0;text-align:left;margin-left:286.4pt;margin-top:.65pt;width:61.1pt;height:19pt;z-index:251798528;visibility:visible;mso-wrap-style:square;mso-width-percent:0;mso-height-percent:0;mso-wrap-distance-left:9pt;mso-wrap-distance-top:3.6pt;mso-wrap-distance-right:9pt;mso-wrap-distance-bottom:3.6pt;mso-position-horizontal:absolute;mso-position-horizontal-relative:text;mso-position-vertical:absolute;mso-position-vertical-relative:text;mso-width-percent:0;mso-height-percent:0;mso-width-relative:margin;mso-height-relative:margin;v-text-anchor:top" o:gfxdata="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" strokecolor="white [3212]">
+                <v:textbox>
+                  <w:txbxContent>
+                    <w:p>
+                      <w:pPr>
+                        <w:jc w:val="left"/>
+                        <w:rPr>
+                          <w:sz w:val="16"/>
+                          <w:szCs w:val="16"/>
+                        </w:rPr>
+                      </w:pPr>
+                      <w:r>
+                        <w:rPr>
+                          <w:sz w:val="16"/>
+                          <w:szCs w:val="16"/>
+                        </w:rPr>
+                        <w:t xml:space="preserve">R </w:t>
+                      </w:r>
+                      <w:r>
+                        <w:rPr>
+                          <w:sz w:val="16"/>
+                          <w:szCs w:val="16"/>
+                        </w:rPr>
+                        <w:t xml:space="preserve">= </w:t>
+                      </w:r>
+                      <w:r>
+                        <w:rPr>
+                          <w:rFonts w:ascii="Segoe UI" w:hAnsi="Segoe UI" w:cs="Segoe UI"/>
+                          <w:sz w:val="16"/>
+                          <w:szCs w:val="16"/>
+                        </w:rPr>
+                        <w:t>0.75068</w:t>
+                      </w:r>
+                    </w:p>
+                  </w:txbxContent>
+                </v:textbox>
+                <w10:wrap type="square"/>
+              </v:shape>
+            </w:pict>
+          </mc:Fallback>
+        </mc:AlternateContent>
+      </w:r>
       <w:r>
         <w:rPr>
           <w:noProof/>
@@ -26088,7 +26088,7 @@
           </mc:Choice>
           <mc:Fallback>
             <w:pict>
-              <v:line w14:anchorId="7CE88FB5" id="Straight Connector 55" o:spid="_x0000_s1026" style="position:absolute;flip:y;z-index:251794432;visibility:visible;mso-wrap-style:square;mso-width-percent:0;mso-height-percent:0;mso-wrap-distance-left:9pt;mso-wrap-distance-top:0;mso-wrap-distance-right:9pt;mso-wrap-distance-bottom:0;mso-position-horizontal:absolute;mso-position-horizontal-relative:margin;mso-position-vertical:absolute;mso-position-vertical-relative:text;mso-width-percent:0;mso-height-percent:0;mso-width-relative:margin;mso-height-relative:margin" from="12.7pt,-5296.75pt" to="467.7pt,-5296.75pt" o:gfxdata="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" strokecolor="#5b9bd5 [3204]" strokeweight="1.5pt">
+              <v:line w14:anchorId="03B4231F" id="Straight Connector 55" o:spid="_x0000_s1026" style="position:absolute;flip:y;z-index:251794432;visibility:visible;mso-wrap-style:square;mso-width-percent:0;mso-height-percent:0;mso-wrap-distance-left:9pt;mso-wrap-distance-top:0;mso-wrap-distance-right:9pt;mso-wrap-distance-bottom:0;mso-position-horizontal:absolute;mso-position-horizontal-relative:margin;mso-position-vertical:absolute;mso-position-vertical-relative:text;mso-width-percent:0;mso-height-percent:0;mso-width-relative:margin;mso-height-relative:margin" from="12.7pt,-5296.75pt" to="467.7pt,-5296.75pt" o:gfxdata="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" strokecolor="#5b9bd5 [3204]" strokeweight="1.5pt">
                 <v:stroke joinstyle="miter"/>
                 <w10:wrap anchorx="margin"/>
               </v:line>
@@ -33999,6 +33999,7 @@
     <w:rsidRoot w:val="00533D5E"/>
     <w:rsid w:val="000E7BFF"/>
     <w:rsid w:val="001F1C3C"/>
+    <w:rsid w:val="003774BB"/>
     <w:rsid w:val="003F4500"/>
     <w:rsid w:val="00451615"/>
     <w:rsid w:val="004952E8"/>
@@ -34022,7 +34023,6 @@
     <w:rsid w:val="00AC0AB2"/>
     <w:rsid w:val="00D9789C"/>
     <w:rsid w:val="00EB1B2C"/>
-    <w:rsid w:val="00EB2007"/>
     <w:rsid w:val="00F136B6"/>
     <w:rsid w:val="00FC283F"/>
     <w:rsid w:val="00FD450B"/>

</xml_diff>